<commit_message>
Added nlp tools and technique section
</commit_message>
<xml_diff>
--- a/Research Paper.docx
+++ b/Research Paper.docx
@@ -39,46 +39,292 @@
           <w:sz w:val="24"/>
           <w:szCs w:val="24"/>
         </w:rPr>
-        <w:t xml:space="preserve">Natural language processing (NLP) has of late gotten a ton of press for its computational portrayal and investigation of human language. It has a wide scope of utilization, including machine interpretation, email spam identification, information extraction, rundown, clinical, and question addressing, among others. The article is partitioned into four areas, starting with a conversation of various degrees of NLP and parts of Natural Language Generation (NLG), then, at that point, </w:t>
-      </w:r>
-      <w:proofErr w:type="gramStart"/>
-      <w:r>
-        <w:rPr>
-          <w:rFonts w:ascii="Century Schoolbook" w:hAnsi="Century Schoolbook"/>
-          <w:sz w:val="24"/>
-          <w:szCs w:val="24"/>
-        </w:rPr>
-        <w:t>continuing on</w:t>
-      </w:r>
-      <w:proofErr w:type="gramEnd"/>
-      <w:r>
-        <w:rPr>
-          <w:rFonts w:ascii="Century Schoolbook" w:hAnsi="Century Schoolbook"/>
-          <w:sz w:val="24"/>
-          <w:szCs w:val="24"/>
-        </w:rPr>
-        <w:t xml:space="preserve"> to the set of experiences and development of NLP, the best in class, and latest things and troubles.</w:t>
-      </w:r>
-    </w:p>
-    <w:p>
-      <w:pPr>
-        <w:jc w:val="center"/>
-        <w:rPr>
-          <w:rFonts w:ascii="Century Schoolbook" w:hAnsi="Century Schoolbook"/>
-          <w:b/>
-          <w:bCs/>
-          <w:sz w:val="32"/>
-          <w:szCs w:val="32"/>
-        </w:rPr>
-      </w:pPr>
-      <w:r>
-        <w:rPr>
-          <w:rFonts w:ascii="Century Schoolbook" w:hAnsi="Century Schoolbook"/>
-          <w:b/>
-          <w:bCs/>
-          <w:sz w:val="32"/>
-          <w:szCs w:val="32"/>
-        </w:rPr>
+        <w:t xml:space="preserve">Natural language processing (NLP) as of late </w:t>
+      </w:r>
+      <w:r>
+        <w:rPr>
+          <w:rFonts w:ascii="Century Schoolbook" w:hAnsi="Century Schoolbook"/>
+          <w:sz w:val="24"/>
+          <w:szCs w:val="24"/>
+        </w:rPr>
+        <w:t>has received</w:t>
+      </w:r>
+      <w:r>
+        <w:rPr>
+          <w:rFonts w:ascii="Century Schoolbook" w:hAnsi="Century Schoolbook"/>
+          <w:sz w:val="24"/>
+          <w:szCs w:val="24"/>
+        </w:rPr>
+        <w:t xml:space="preserve"> a ton of press for its computational portrayal and investigation of human language. It has a wide scope of utilization, including machine interpretation, email spam identification, information extraction, rundown, clinical, and question addressing, among others. The article is partitioned into four areas, starting with a conversation of various degrees of NLP and parts of Natural Language Generation (NLG), then, at that point, </w:t>
+      </w:r>
+      <w:r>
+        <w:rPr>
+          <w:rFonts w:ascii="Century Schoolbook" w:hAnsi="Century Schoolbook"/>
+          <w:sz w:val="24"/>
+          <w:szCs w:val="24"/>
+        </w:rPr>
+        <w:t>continuing</w:t>
+      </w:r>
+      <w:r>
+        <w:rPr>
+          <w:rFonts w:ascii="Century Schoolbook" w:hAnsi="Century Schoolbook"/>
+          <w:sz w:val="24"/>
+          <w:szCs w:val="24"/>
+        </w:rPr>
+        <w:t xml:space="preserve"> to the set of experiences and development of NLP, the best in class, latest things and troubles</w:t>
+      </w:r>
+      <w:r>
+        <w:rPr>
+          <w:rFonts w:ascii="Century Schoolbook" w:hAnsi="Century Schoolbook"/>
+          <w:sz w:val="24"/>
+          <w:szCs w:val="24"/>
+        </w:rPr>
+        <w:t xml:space="preserve"> and the future scope</w:t>
+      </w:r>
+      <w:r>
+        <w:rPr>
+          <w:rFonts w:ascii="Century Schoolbook" w:hAnsi="Century Schoolbook"/>
+          <w:sz w:val="24"/>
+          <w:szCs w:val="24"/>
+        </w:rPr>
+        <w:t>.</w:t>
+      </w:r>
+    </w:p>
+    <w:p>
+      <w:pPr>
+        <w:jc w:val="center"/>
+        <w:rPr>
+          <w:rFonts w:ascii="Century Schoolbook" w:hAnsi="Century Schoolbook"/>
+          <w:b/>
+          <w:bCs/>
+          <w:sz w:val="32"/>
+          <w:szCs w:val="32"/>
+        </w:rPr>
+      </w:pPr>
+    </w:p>
+    <w:p>
+      <w:pPr>
+        <w:jc w:val="center"/>
+        <w:rPr>
+          <w:rFonts w:ascii="Century Schoolbook" w:hAnsi="Century Schoolbook"/>
+          <w:b/>
+          <w:bCs/>
+          <w:sz w:val="32"/>
+          <w:szCs w:val="32"/>
+        </w:rPr>
+      </w:pPr>
+    </w:p>
+    <w:p>
+      <w:pPr>
+        <w:jc w:val="center"/>
+        <w:rPr>
+          <w:rFonts w:ascii="Century Schoolbook" w:hAnsi="Century Schoolbook"/>
+          <w:b/>
+          <w:bCs/>
+          <w:sz w:val="32"/>
+          <w:szCs w:val="32"/>
+        </w:rPr>
+      </w:pPr>
+    </w:p>
+    <w:p>
+      <w:pPr>
+        <w:jc w:val="center"/>
+        <w:rPr>
+          <w:rFonts w:ascii="Century Schoolbook" w:hAnsi="Century Schoolbook"/>
+          <w:b/>
+          <w:bCs/>
+          <w:sz w:val="32"/>
+          <w:szCs w:val="32"/>
+        </w:rPr>
+      </w:pPr>
+    </w:p>
+    <w:p>
+      <w:pPr>
+        <w:jc w:val="center"/>
+        <w:rPr>
+          <w:rFonts w:ascii="Century Schoolbook" w:hAnsi="Century Schoolbook"/>
+          <w:b/>
+          <w:bCs/>
+          <w:sz w:val="32"/>
+          <w:szCs w:val="32"/>
+        </w:rPr>
+      </w:pPr>
+    </w:p>
+    <w:p>
+      <w:pPr>
+        <w:jc w:val="center"/>
+        <w:rPr>
+          <w:rFonts w:ascii="Century Schoolbook" w:hAnsi="Century Schoolbook"/>
+          <w:b/>
+          <w:bCs/>
+          <w:sz w:val="32"/>
+          <w:szCs w:val="32"/>
+        </w:rPr>
+      </w:pPr>
+    </w:p>
+    <w:p>
+      <w:pPr>
+        <w:jc w:val="center"/>
+        <w:rPr>
+          <w:rFonts w:ascii="Century Schoolbook" w:hAnsi="Century Schoolbook"/>
+          <w:b/>
+          <w:bCs/>
+          <w:sz w:val="32"/>
+          <w:szCs w:val="32"/>
+        </w:rPr>
+      </w:pPr>
+    </w:p>
+    <w:p>
+      <w:pPr>
+        <w:jc w:val="center"/>
+        <w:rPr>
+          <w:rFonts w:ascii="Century Schoolbook" w:hAnsi="Century Schoolbook"/>
+          <w:b/>
+          <w:bCs/>
+          <w:sz w:val="32"/>
+          <w:szCs w:val="32"/>
+        </w:rPr>
+      </w:pPr>
+    </w:p>
+    <w:p>
+      <w:pPr>
+        <w:jc w:val="center"/>
+        <w:rPr>
+          <w:rFonts w:ascii="Century Schoolbook" w:hAnsi="Century Schoolbook"/>
+          <w:b/>
+          <w:bCs/>
+          <w:sz w:val="32"/>
+          <w:szCs w:val="32"/>
+        </w:rPr>
+      </w:pPr>
+    </w:p>
+    <w:p>
+      <w:pPr>
+        <w:jc w:val="center"/>
+        <w:rPr>
+          <w:rFonts w:ascii="Century Schoolbook" w:hAnsi="Century Schoolbook"/>
+          <w:b/>
+          <w:bCs/>
+          <w:sz w:val="32"/>
+          <w:szCs w:val="32"/>
+        </w:rPr>
+      </w:pPr>
+    </w:p>
+    <w:p>
+      <w:pPr>
+        <w:jc w:val="center"/>
+        <w:rPr>
+          <w:rFonts w:ascii="Century Schoolbook" w:hAnsi="Century Schoolbook"/>
+          <w:b/>
+          <w:bCs/>
+          <w:sz w:val="32"/>
+          <w:szCs w:val="32"/>
+        </w:rPr>
+      </w:pPr>
+    </w:p>
+    <w:p>
+      <w:pPr>
+        <w:jc w:val="center"/>
+        <w:rPr>
+          <w:rFonts w:ascii="Century Schoolbook" w:hAnsi="Century Schoolbook"/>
+          <w:b/>
+          <w:bCs/>
+          <w:sz w:val="32"/>
+          <w:szCs w:val="32"/>
+        </w:rPr>
+      </w:pPr>
+    </w:p>
+    <w:p>
+      <w:pPr>
+        <w:jc w:val="center"/>
+        <w:rPr>
+          <w:rFonts w:ascii="Century Schoolbook" w:hAnsi="Century Schoolbook"/>
+          <w:b/>
+          <w:bCs/>
+          <w:sz w:val="32"/>
+          <w:szCs w:val="32"/>
+        </w:rPr>
+      </w:pPr>
+    </w:p>
+    <w:p>
+      <w:pPr>
+        <w:jc w:val="center"/>
+        <w:rPr>
+          <w:rFonts w:ascii="Century Schoolbook" w:hAnsi="Century Schoolbook"/>
+          <w:b/>
+          <w:bCs/>
+          <w:sz w:val="32"/>
+          <w:szCs w:val="32"/>
+        </w:rPr>
+      </w:pPr>
+    </w:p>
+    <w:p>
+      <w:pPr>
+        <w:jc w:val="center"/>
+        <w:rPr>
+          <w:rFonts w:ascii="Century Schoolbook" w:hAnsi="Century Schoolbook"/>
+          <w:b/>
+          <w:bCs/>
+          <w:sz w:val="32"/>
+          <w:szCs w:val="32"/>
+        </w:rPr>
+      </w:pPr>
+    </w:p>
+    <w:p>
+      <w:pPr>
+        <w:jc w:val="center"/>
+        <w:rPr>
+          <w:rFonts w:ascii="Century Schoolbook" w:hAnsi="Century Schoolbook"/>
+          <w:b/>
+          <w:bCs/>
+          <w:sz w:val="32"/>
+          <w:szCs w:val="32"/>
+        </w:rPr>
+      </w:pPr>
+    </w:p>
+    <w:p>
+      <w:pPr>
+        <w:jc w:val="center"/>
+        <w:rPr>
+          <w:rFonts w:ascii="Century Schoolbook" w:hAnsi="Century Schoolbook"/>
+          <w:b/>
+          <w:bCs/>
+          <w:sz w:val="32"/>
+          <w:szCs w:val="32"/>
+        </w:rPr>
+      </w:pPr>
+    </w:p>
+    <w:p>
+      <w:pPr>
+        <w:rPr>
+          <w:rFonts w:ascii="Century Schoolbook" w:hAnsi="Century Schoolbook"/>
+          <w:b/>
+          <w:bCs/>
+          <w:sz w:val="32"/>
+          <w:szCs w:val="32"/>
+        </w:rPr>
+      </w:pPr>
+    </w:p>
+    <w:p>
+      <w:pPr>
+        <w:jc w:val="center"/>
+        <w:rPr>
+          <w:rFonts w:ascii="Century Schoolbook" w:hAnsi="Century Schoolbook"/>
+          <w:b/>
+          <w:bCs/>
+          <w:sz w:val="32"/>
+          <w:szCs w:val="32"/>
+        </w:rPr>
+      </w:pPr>
+      <w:r>
+        <w:rPr>
+          <w:rFonts w:ascii="Century Schoolbook" w:hAnsi="Century Schoolbook"/>
+          <w:b/>
+          <w:bCs/>
+          <w:sz w:val="32"/>
+          <w:szCs w:val="32"/>
+        </w:rPr>
+        <w:lastRenderedPageBreak/>
         <w:t>Introduction</w:t>
       </w:r>
     </w:p>
@@ -117,16 +363,114 @@
         </w:rPr>
         <w:t>NLP does not treat text like mere sequence of symbols. It understands the thought process of the speaker and why such words are used in an order. It digs a little deeper than just the surface.</w:t>
       </w:r>
-    </w:p>
-    <w:p>
-      <w:pPr>
-        <w:jc w:val="both"/>
-        <w:rPr>
-          <w:rFonts w:ascii="Century Schoolbook" w:hAnsi="Century Schoolbook"/>
-          <w:sz w:val="24"/>
-          <w:szCs w:val="24"/>
-        </w:rPr>
-      </w:pPr>
+      <w:r>
+        <w:rPr>
+          <w:rFonts w:ascii="Century Schoolbook" w:hAnsi="Century Schoolbook"/>
+          <w:sz w:val="24"/>
+          <w:szCs w:val="24"/>
+        </w:rPr>
+        <w:t xml:space="preserve"> </w:t>
+      </w:r>
+    </w:p>
+    <w:p>
+      <w:pPr>
+        <w:jc w:val="both"/>
+        <w:rPr>
+          <w:rFonts w:ascii="Century Schoolbook" w:hAnsi="Century Schoolbook"/>
+          <w:sz w:val="24"/>
+          <w:szCs w:val="24"/>
+        </w:rPr>
+      </w:pPr>
+      <w:r>
+        <w:rPr>
+          <w:rFonts w:ascii="Century Schoolbook" w:hAnsi="Century Schoolbook"/>
+          <w:sz w:val="24"/>
+          <w:szCs w:val="24"/>
+        </w:rPr>
+        <w:t xml:space="preserve">Natural Language Processing (NLP) is a part of AI and semantics worried about causing PCs to get explanations or words written in human dialects. Natural language processing was made to make clients' lives more straightforward and to satisfy their craving to associate with PCs in regular language. NLP obliges those clients who need more </w:t>
+      </w:r>
+      <w:r>
+        <w:rPr>
+          <w:rFonts w:ascii="Century Schoolbook" w:hAnsi="Century Schoolbook"/>
+          <w:sz w:val="24"/>
+          <w:szCs w:val="24"/>
+        </w:rPr>
+        <w:t xml:space="preserve">of </w:t>
+      </w:r>
+      <w:r>
+        <w:rPr>
+          <w:rFonts w:ascii="Century Schoolbook" w:hAnsi="Century Schoolbook"/>
+          <w:sz w:val="24"/>
+          <w:szCs w:val="24"/>
+        </w:rPr>
+        <w:t xml:space="preserve">an ideal opportunity to learn new dialects or </w:t>
+      </w:r>
+      <w:r>
+        <w:rPr>
+          <w:rFonts w:ascii="Century Schoolbook" w:hAnsi="Century Schoolbook"/>
+          <w:sz w:val="24"/>
+          <w:szCs w:val="24"/>
+        </w:rPr>
+        <w:t>educate</w:t>
+      </w:r>
+      <w:r>
+        <w:rPr>
+          <w:rFonts w:ascii="Century Schoolbook" w:hAnsi="Century Schoolbook"/>
+          <w:sz w:val="24"/>
+          <w:szCs w:val="24"/>
+        </w:rPr>
+        <w:t xml:space="preserve"> them, as not all clients are knowledgeable in machine specific language.</w:t>
+      </w:r>
+    </w:p>
+    <w:p>
+      <w:pPr>
+        <w:jc w:val="both"/>
+        <w:rPr>
+          <w:rFonts w:ascii="Century Schoolbook" w:hAnsi="Century Schoolbook"/>
+          <w:sz w:val="24"/>
+          <w:szCs w:val="24"/>
+        </w:rPr>
+      </w:pPr>
+      <w:r>
+        <w:rPr>
+          <w:rFonts w:ascii="Century Schoolbook" w:hAnsi="Century Schoolbook"/>
+          <w:sz w:val="24"/>
+          <w:szCs w:val="24"/>
+        </w:rPr>
+        <w:t xml:space="preserve">An assortment of rules or a bunch of images can be utilized to characterize a language. Images are blended and used to send or communicate data. The </w:t>
+      </w:r>
+      <w:r>
+        <w:rPr>
+          <w:rFonts w:ascii="Century Schoolbook" w:hAnsi="Century Schoolbook"/>
+          <w:sz w:val="24"/>
+          <w:szCs w:val="24"/>
+        </w:rPr>
+        <w:t>r</w:t>
+      </w:r>
+      <w:r>
+        <w:rPr>
+          <w:rFonts w:ascii="Century Schoolbook" w:hAnsi="Century Schoolbook"/>
+          <w:sz w:val="24"/>
+          <w:szCs w:val="24"/>
+        </w:rPr>
+        <w:t>ules have a domineering grasp over images.</w:t>
+      </w:r>
+      <w:r>
+        <w:rPr>
+          <w:rFonts w:ascii="Century Schoolbook" w:hAnsi="Century Schoolbook"/>
+          <w:sz w:val="24"/>
+          <w:szCs w:val="24"/>
+        </w:rPr>
+        <w:t xml:space="preserve"> </w:t>
+      </w:r>
+      <w:r>
+        <w:rPr>
+          <w:rFonts w:ascii="Century Schoolbook" w:hAnsi="Century Schoolbook"/>
+          <w:sz w:val="24"/>
+          <w:szCs w:val="24"/>
+        </w:rPr>
+        <w:t>Natural Language Processing is separated into two sections: Natural Language Understanding and Natural Language Generation, which advances crafted by grasping and creating text.</w:t>
+      </w:r>
     </w:p>
     <w:p>
       <w:pPr>
@@ -145,13 +489,13 @@
           <w:szCs w:val="24"/>
         </w:rPr>
         <w:drawing>
-          <wp:anchor distT="0" distB="0" distL="114300" distR="114300" simplePos="0" relativeHeight="251658240" behindDoc="0" locked="0" layoutInCell="1" allowOverlap="1" wp14:anchorId="39B8D452" wp14:editId="09641305">
+          <wp:anchor distT="0" distB="0" distL="114300" distR="114300" simplePos="0" relativeHeight="251658240" behindDoc="0" locked="0" layoutInCell="1" allowOverlap="1" wp14:anchorId="39B8D452" wp14:editId="3FA1D80B">
             <wp:simplePos x="0" y="0"/>
             <wp:positionH relativeFrom="margin">
-              <wp:posOffset>197485</wp:posOffset>
+              <wp:posOffset>334645</wp:posOffset>
             </wp:positionH>
             <wp:positionV relativeFrom="margin">
-              <wp:posOffset>5836920</wp:posOffset>
+              <wp:posOffset>4817110</wp:posOffset>
             </wp:positionV>
             <wp:extent cx="5168900" cy="2936240"/>
             <wp:effectExtent l="0" t="0" r="0" b="0"/>
@@ -207,352 +551,634 @@
           </wp:anchor>
         </w:drawing>
       </w:r>
-      <w:r>
-        <w:rPr>
-          <w:rFonts w:ascii="Century Schoolbook" w:hAnsi="Century Schoolbook"/>
-          <w:sz w:val="24"/>
-          <w:szCs w:val="24"/>
-        </w:rPr>
-        <w:t>Natural Language Processing (NLP) is a part of AI and semantics worried about causing PCs to get explanations or words written in human dialects. Natural language processing was made to make clients' lives more straightforward and to satisfy their craving to associate with PCs in regular language. NLP obliges those clients who need more an ideal opportunity to learn new dialects or wonderful them, as not all clients are knowledgeable in machine specific language.</w:t>
-      </w:r>
-    </w:p>
-    <w:p>
-      <w:pPr>
-        <w:jc w:val="both"/>
-        <w:rPr>
-          <w:rFonts w:ascii="Century Schoolbook" w:hAnsi="Century Schoolbook"/>
-          <w:sz w:val="24"/>
-          <w:szCs w:val="24"/>
-        </w:rPr>
-      </w:pPr>
-      <w:r>
-        <w:rPr>
-          <w:rFonts w:ascii="Century Schoolbook" w:hAnsi="Century Schoolbook"/>
-          <w:sz w:val="24"/>
-          <w:szCs w:val="24"/>
+    </w:p>
+    <w:p>
+      <w:pPr>
+        <w:jc w:val="both"/>
+        <w:rPr>
+          <w:rFonts w:ascii="Century Schoolbook" w:hAnsi="Century Schoolbook"/>
+          <w:sz w:val="24"/>
+          <w:szCs w:val="24"/>
+        </w:rPr>
+      </w:pPr>
+    </w:p>
+    <w:p>
+      <w:pPr>
+        <w:jc w:val="both"/>
+        <w:rPr>
+          <w:rFonts w:ascii="Century Schoolbook" w:hAnsi="Century Schoolbook"/>
+          <w:sz w:val="24"/>
+          <w:szCs w:val="24"/>
+        </w:rPr>
+      </w:pPr>
+      <w:r>
+        <w:rPr>
+          <w:rFonts w:ascii="Century Schoolbook" w:hAnsi="Century Schoolbook"/>
+          <w:noProof/>
+          <w:sz w:val="24"/>
+          <w:szCs w:val="24"/>
+        </w:rPr>
+        <mc:AlternateContent>
+          <mc:Choice Requires="wps">
+            <w:drawing>
+              <wp:anchor distT="0" distB="0" distL="114300" distR="114300" simplePos="0" relativeHeight="251659264" behindDoc="0" locked="0" layoutInCell="1" allowOverlap="1" wp14:anchorId="4F398F1B" wp14:editId="2B6529FD">
+                <wp:simplePos x="0" y="0"/>
+                <wp:positionH relativeFrom="margin">
+                  <wp:align>center</wp:align>
+                </wp:positionH>
+                <wp:positionV relativeFrom="paragraph">
+                  <wp:posOffset>4762</wp:posOffset>
+                </wp:positionV>
+                <wp:extent cx="2486025" cy="271463"/>
+                <wp:effectExtent l="0" t="0" r="9525" b="0"/>
+                <wp:wrapNone/>
+                <wp:docPr id="3" name="Text Box 3"/>
+                <wp:cNvGraphicFramePr/>
+                <a:graphic xmlns:a="http://schemas.openxmlformats.org/drawingml/2006/main">
+                  <a:graphicData uri="http://schemas.microsoft.com/office/word/2010/wordprocessingShape">
+                    <wps:wsp>
+                      <wps:cNvSpPr txBox="1"/>
+                      <wps:spPr>
+                        <a:xfrm>
+                          <a:off x="0" y="0"/>
+                          <a:ext cx="2486025" cy="271463"/>
+                        </a:xfrm>
+                        <a:prstGeom prst="rect">
+                          <a:avLst/>
+                        </a:prstGeom>
+                        <a:solidFill>
+                          <a:schemeClr val="lt1"/>
+                        </a:solidFill>
+                        <a:ln w="6350">
+                          <a:noFill/>
+                        </a:ln>
+                      </wps:spPr>
+                      <wps:txbx>
+                        <w:txbxContent>
+                          <w:p>
+                            <w:pPr>
+                              <w:rPr>
+                                <w:b/>
+                                <w:bCs/>
+                                <w:lang w:val="en-US"/>
+                              </w:rPr>
+                            </w:pPr>
+                            <w:r>
+                              <w:rPr>
+                                <w:b/>
+                                <w:bCs/>
+                                <w:lang w:val="en-US"/>
+                              </w:rPr>
+                              <w:t>Fig. 1. Broad Classification of NLP</w:t>
+                            </w:r>
+                          </w:p>
+                        </w:txbxContent>
+                      </wps:txbx>
+                      <wps:bodyPr rot="0" spcFirstLastPara="0" vertOverflow="overflow" horzOverflow="overflow" vert="horz" wrap="square" lIns="91440" tIns="45720" rIns="91440" bIns="45720" numCol="1" spcCol="0" rtlCol="0" fromWordArt="0" anchor="t" anchorCtr="0" forceAA="0" compatLnSpc="1">
+                        <a:prstTxWarp prst="textNoShape">
+                          <a:avLst/>
+                        </a:prstTxWarp>
+                        <a:noAutofit/>
+                      </wps:bodyPr>
+                    </wps:wsp>
+                  </a:graphicData>
+                </a:graphic>
+                <wp14:sizeRelV relativeFrom="margin">
+                  <wp14:pctHeight>0</wp14:pctHeight>
+                </wp14:sizeRelV>
+              </wp:anchor>
+            </w:drawing>
+          </mc:Choice>
+          <mc:Fallback>
+            <w:pict>
+              <v:shapetype w14:anchorId="4F398F1B" id="_x0000_t202" coordsize="21600,21600" o:spt="202" path="m,l,21600r21600,l21600,xe">
+                <v:stroke joinstyle="miter"/>
+                <v:path gradientshapeok="t" o:connecttype="rect"/>
+              </v:shapetype>
+              <v:shape id="Text Box 3" o:spid="_x0000_s1026" type="#_x0000_t202" style="position:absolute;left:0;text-align:left;margin-left:0;margin-top:.35pt;width:195.75pt;height:21.4pt;z-index:251659264;visibility:visible;mso-wrap-style:square;mso-height-percent:0;mso-wrap-distance-left:9pt;mso-wrap-distance-top:0;mso-wrap-distance-right:9pt;mso-wrap-distance-bottom:0;mso-position-horizontal:center;mso-position-horizontal-relative:margin;mso-position-vertical:absolute;mso-position-vertical-relative:text;mso-height-percent:0;mso-height-relative:margin;v-text-anchor:top" o:gfxdata="UEsDBBQABgAIAAAAIQC2gziS/gAAAOEBAAATAAAAW0NvbnRlbnRfVHlwZXNdLnhtbJSRQU7DMBBF&#10;90jcwfIWJU67QAgl6YK0S0CoHGBkTxKLZGx5TGhvj5O2G0SRWNoz/78nu9wcxkFMGNg6quQqL6RA&#10;0s5Y6ir5vt9lD1JwBDIwOMJKHpHlpr69KfdHjyxSmriSfYz+USnWPY7AufNIadK6MEJMx9ApD/oD&#10;OlTrorhX2lFEilmcO2RdNtjC5xDF9pCuTyYBB5bi6bQ4syoJ3g9WQ0ymaiLzg5KdCXlKLjvcW893&#10;SUOqXwnz5DrgnHtJTxOsQfEKIT7DmDSUCaxw7Rqn8787ZsmRM9e2VmPeBN4uqYvTtW7jvijg9N/y&#10;JsXecLq0q+WD6m8AAAD//wMAUEsDBBQABgAIAAAAIQA4/SH/1gAAAJQBAAALAAAAX3JlbHMvLnJl&#10;bHOkkMFqwzAMhu+DvYPRfXGawxijTi+j0GvpHsDYimMaW0Yy2fr2M4PBMnrbUb/Q94l/f/hMi1qR&#10;JVI2sOt6UJgd+ZiDgffL8ekFlFSbvV0oo4EbChzGx4f9GRdb25HMsYhqlCwG5lrLq9biZkxWOiqY&#10;22YiTra2kYMu1l1tQD30/bPm3wwYN0x18gb45AdQl1tp5j/sFB2T0FQ7R0nTNEV3j6o9feQzro1i&#10;OWA14Fm+Q8a1a8+Bvu/d/dMb2JY5uiPbhG/ktn4cqGU/er3pcvwCAAD//wMAUEsDBBQABgAIAAAA&#10;IQC2ghnHLQIAAFQEAAAOAAAAZHJzL2Uyb0RvYy54bWysVEtv2zAMvg/YfxB0X+y4SdoZcYosRYYB&#10;RVsgHXpWZCk2IIuapMTOfv0o2Xms22nYRSZF6uPro+f3XaPIQVhXgy7oeJRSIjSHsta7gn5/XX+6&#10;o8R5pkumQIuCHoWj94uPH+atyUUGFahSWIIg2uWtKWjlvcmTxPFKNMyNwAiNRgm2YR5Vu0tKy1pE&#10;b1SSpeksacGWxgIXzuHtQ2+ki4gvpeD+WUonPFEFxdx8PG08t+FMFnOW7ywzVc2HNNg/ZNGwWmPQ&#10;M9QD84zsbf0HVFNzCw6kH3FoEpCy5iLWgNWM03fVbCpmRKwFm+PMuU3u/8Hyp8PGvFjiuy/Q4QBD&#10;Q1rjcoeXoZ5O2iZ8MVOCdmzh8dw20XnC8TKb3M3SbEoJR1t2O57MbgJMcnltrPNfBTQkCAW1OJbY&#10;LXZ4dL53PbmEYA5UXa5rpaISqCBWypIDwyEqH3NE8N+8lCZtQWc30zQCawjPe2SlMZdLTUHy3bYb&#10;Ct1CecT6LfTUcIava0zykTn/wixyAUtGfvtnPKQCDAKDREkF9uff7oM/jgitlLTIrYK6H3tmBSXq&#10;m8bhfR5PJoGMUZlMbzNU7LVle23R+2YFWPkYN8nwKAZ/r06itNC84RosQ1Q0Mc0xdkH9SVz5nvG4&#10;Rlwsl9EJ6WeYf9QbwwN06HQYwWv3xqwZ5uRxwk9wYiHL342r9w0vNSz3HmQdZxka3Hd16DtSN7Jh&#10;WLOwG9d69Lr8DBa/AAAA//8DAFBLAwQUAAYACAAAACEAN1pzA90AAAAEAQAADwAAAGRycy9kb3du&#10;cmV2LnhtbEyPzU7DMBCE70i8g7WVuCDqlBBK02wqhPiRuNG0IG5uvE0i4nUUu0l4e8wJjqMZzXyT&#10;bSbTioF611hGWMwjEMSl1Q1XCLvi6eoOhPOKtWotE8I3Odjk52eZSrUd+Y2Gra9EKGGXKoTa+y6V&#10;0pU1GeXmtiMO3tH2Rvkg+0rqXo2h3LTyOopupVENh4VadfRQU/m1PRmEz8vq49VNz/sxTuLu8WUo&#10;lu+6QLyYTfdrEJ4m/xeGX/yADnlgOtgTaydahHDEIyxBBC9eLRIQB4SbOAGZZ/I/fP4DAAD//wMA&#10;UEsBAi0AFAAGAAgAAAAhALaDOJL+AAAA4QEAABMAAAAAAAAAAAAAAAAAAAAAAFtDb250ZW50X1R5&#10;cGVzXS54bWxQSwECLQAUAAYACAAAACEAOP0h/9YAAACUAQAACwAAAAAAAAAAAAAAAAAvAQAAX3Jl&#10;bHMvLnJlbHNQSwECLQAUAAYACAAAACEAtoIZxy0CAABUBAAADgAAAAAAAAAAAAAAAAAuAgAAZHJz&#10;L2Uyb0RvYy54bWxQSwECLQAUAAYACAAAACEAN1pzA90AAAAEAQAADwAAAAAAAAAAAAAAAACHBAAA&#10;ZHJzL2Rvd25yZXYueG1sUEsFBgAAAAAEAAQA8wAAAJEFAAAAAA==&#10;" fillcolor="white [3201]" stroked="f" strokeweight=".5pt">
+                <v:textbox>
+                  <w:txbxContent>
+                    <w:p>
+                      <w:pPr>
+                        <w:rPr>
+                          <w:b/>
+                          <w:bCs/>
+                          <w:lang w:val="en-US"/>
+                        </w:rPr>
+                      </w:pPr>
+                      <w:r>
+                        <w:rPr>
+                          <w:b/>
+                          <w:bCs/>
+                          <w:lang w:val="en-US"/>
+                        </w:rPr>
+                        <w:t>Fig. 1. Broad Classification of NLP</w:t>
+                      </w:r>
+                    </w:p>
+                  </w:txbxContent>
+                </v:textbox>
+                <w10:wrap anchorx="margin"/>
+              </v:shape>
+            </w:pict>
+          </mc:Fallback>
+        </mc:AlternateContent>
+      </w:r>
+    </w:p>
+    <w:p>
+      <w:pPr>
+        <w:jc w:val="both"/>
+        <w:rPr>
+          <w:rFonts w:ascii="Century Schoolbook" w:hAnsi="Century Schoolbook"/>
+          <w:sz w:val="24"/>
+          <w:szCs w:val="24"/>
+        </w:rPr>
+      </w:pPr>
+    </w:p>
+    <w:p>
+      <w:pPr>
+        <w:pStyle w:val="Default"/>
+        <w:jc w:val="both"/>
+        <w:rPr>
+          <w:rFonts w:ascii="Century Schoolbook" w:hAnsi="Century Schoolbook" w:cstheme="minorBidi"/>
+          <w:color w:val="auto"/>
+        </w:rPr>
+      </w:pPr>
+      <w:r>
+        <w:rPr>
+          <w:rFonts w:ascii="Century Schoolbook" w:hAnsi="Century Schoolbook" w:cstheme="minorBidi"/>
+          <w:color w:val="auto"/>
         </w:rPr>
         <w:lastRenderedPageBreak/>
-        <w:t>An assortment of rules or a bunch of images can be utilized to characterize a language. Images are blended and used to send or communicate data. The Rules have a domineering grasp over images.</w:t>
-      </w:r>
-      <w:r>
-        <w:rPr>
-          <w:rFonts w:ascii="Century Schoolbook" w:hAnsi="Century Schoolbook"/>
-          <w:sz w:val="24"/>
-          <w:szCs w:val="24"/>
+        <w:t>Phonetics is the investigation of language, and it contains Phonology, which manages sound, Morphology, which manages word creation, Syntax, which manages sentence structure, Semantics punctuation, and Pragmatics, which manages perception.</w:t>
+      </w:r>
+    </w:p>
+    <w:p>
+      <w:pPr>
+        <w:pStyle w:val="Default"/>
+        <w:jc w:val="both"/>
+        <w:rPr>
+          <w:rFonts w:ascii="Century Schoolbook" w:hAnsi="Century Schoolbook" w:cstheme="minorBidi"/>
+          <w:color w:val="auto"/>
+        </w:rPr>
+      </w:pPr>
+      <w:r>
+        <w:rPr>
+          <w:rFonts w:ascii="Century Schoolbook" w:hAnsi="Century Schoolbook" w:cstheme="minorBidi"/>
+          <w:color w:val="auto"/>
+        </w:rPr>
+        <w:t xml:space="preserve">Noah Chomsky, probably the earliest language specialist to start syntactic thoughts in the twelfth century, holds an exceptional spot in the field of hypothetical etymology since he altered the investigation of sentence structure (Chomsky, 1965) [1. Which might be partitioned into two levels: the more elevated level, which incorporates discourse acknowledgement, and the lower level, which incorporates normal language. Programmed Summarization, Co-Reference Resolution, Discourse Analysis, Machine Translation, Morphological Segmentation, Named Entity Recognition, Optical Character Recognition, Part of Speech Tagging, and others are a portion of the NLP undertakings that have been contemplated. A portion of these exercises, like machine interpretation, </w:t>
+      </w:r>
+      <w:r>
+        <w:rPr>
+          <w:rFonts w:ascii="Century Schoolbook" w:hAnsi="Century Schoolbook" w:cstheme="minorBidi"/>
+          <w:color w:val="auto"/>
+        </w:rPr>
+        <w:t>N</w:t>
+      </w:r>
+      <w:r>
+        <w:rPr>
+          <w:rFonts w:ascii="Century Schoolbook" w:hAnsi="Century Schoolbook" w:cstheme="minorBidi"/>
+          <w:color w:val="auto"/>
+        </w:rPr>
+        <w:t>amed</w:t>
+      </w:r>
+      <w:r>
+        <w:rPr>
+          <w:rFonts w:ascii="Century Schoolbook" w:hAnsi="Century Schoolbook" w:cstheme="minorBidi"/>
+          <w:color w:val="auto"/>
+        </w:rPr>
+        <w:t xml:space="preserve"> element acknowledgement, Optical person acknowledgement etc. have direct true applications.</w:t>
+      </w:r>
+    </w:p>
+    <w:p>
+      <w:pPr>
+        <w:pStyle w:val="Default"/>
+        <w:jc w:val="both"/>
+        <w:rPr>
+          <w:rFonts w:ascii="Century Schoolbook" w:hAnsi="Century Schoolbook" w:cstheme="minorBidi"/>
+          <w:color w:val="auto"/>
+        </w:rPr>
+      </w:pPr>
+      <w:r>
+        <w:rPr>
+          <w:rFonts w:ascii="Century Schoolbook" w:hAnsi="Century Schoolbook" w:cstheme="minorBidi"/>
+          <w:color w:val="auto"/>
+        </w:rPr>
+        <w:t xml:space="preserve">Programmed outline creates an intelligible rundown of a gathering of texts and gives synopses or extensive data for the material of a given kind. A sentence or a greater assortment of messages that concludes which words connect with a similar thing is alluded to as the co-reference goal. The assignment of observing the talk design of the related text is alluded to as a talk investigation. Programmed text interpretation starting with one human language then onto the next is alluded to as machine interpretation. Isolating words into individual morphemes and distinguishing the morpheme class is alluded to as morphological division. Named substance acknowledgement (NER) is a technique for figuring out which objects in a surge of text relate to appropriate names. Optical person acknowledgement (OCR) produces a picture that addresses printed text and helps in the recognizable proof of related or equivalent text. It characterizes an expression and decides the grammatical feature for each word utilizing grammatical form labelling. Notwithstanding the way that NLP errands are interlaced, they are regularly utilized for comfort. A portion of the exercises, like robotized synopsis and co-reference examination, are utilized as subtasks in greater undertakings. </w:t>
+      </w:r>
+    </w:p>
+    <w:p>
+      <w:pPr>
+        <w:pStyle w:val="Default"/>
+        <w:jc w:val="both"/>
+        <w:rPr>
+          <w:rFonts w:ascii="Century Schoolbook" w:hAnsi="Century Schoolbook" w:cstheme="minorBidi"/>
+          <w:color w:val="auto"/>
+        </w:rPr>
+      </w:pPr>
+      <w:r>
+        <w:rPr>
+          <w:rFonts w:ascii="Century Schoolbook" w:hAnsi="Century Schoolbook" w:cstheme="minorBidi"/>
+          <w:color w:val="auto"/>
+        </w:rPr>
+        <w:t xml:space="preserve">Normal Language Processing's motivation is to oblige at least one calculation or framework claims to fame. The blend of language comprehension and language creation is conceivable because of the measurement of NLP evaluation on an algorithmic framework. It's even used to recognize multilingual occasions. </w:t>
+      </w:r>
+      <w:proofErr w:type="spellStart"/>
+      <w:r>
+        <w:rPr>
+          <w:rFonts w:ascii="Century Schoolbook" w:hAnsi="Century Schoolbook" w:cstheme="minorBidi"/>
+          <w:color w:val="auto"/>
+        </w:rPr>
+        <w:t>Rospocher</w:t>
+      </w:r>
+      <w:proofErr w:type="spellEnd"/>
+      <w:r>
+        <w:rPr>
+          <w:rFonts w:ascii="Century Schoolbook" w:hAnsi="Century Schoolbook" w:cstheme="minorBidi"/>
+          <w:color w:val="auto"/>
+        </w:rPr>
+        <w:t xml:space="preserve"> et al. [2] contrived a creative measured technique for cross-lingual occasion extraction for English, Dutch, and Italian texts, utilizing separate pipelines for every language. A measured set-up of driving multilingual Natural Language Processing (NLP) innovations is remembered for the framework. Fundamental NLP handling just as more mind-boggling undertakings, for example, cross-lingual named element linkage, semantic job naming, and transient standardization are completely remembered for the pipeline. Accordingly, the cross-lingual system makes it conceivable to appreciate occasions, members, places, and time, just as the relations between them. The result of every one of these pipelines is intended to be taken care of into a framework that creates occasion driven information charts. All modules work like UNIX pipes: they acknowledge standard info, do some explanation, and make standard result, which </w:t>
+      </w:r>
+      <w:r>
+        <w:rPr>
+          <w:rFonts w:ascii="Century Schoolbook" w:hAnsi="Century Schoolbook" w:cstheme="minorBidi"/>
+          <w:color w:val="auto"/>
+        </w:rPr>
+        <w:lastRenderedPageBreak/>
+        <w:t>is then utilized as the contribution for the following module pipeline. Module pipelines are built as an information-driven design to permit modules to be changed and supplanted. The secluded plan additionally accommodates an assortment of mixes and dynamic dissemination.</w:t>
+      </w:r>
+    </w:p>
+    <w:p>
+      <w:pPr>
+        <w:pStyle w:val="Default"/>
+        <w:jc w:val="both"/>
+      </w:pPr>
+      <w:r>
+        <w:rPr>
+          <w:rFonts w:ascii="Century Schoolbook" w:hAnsi="Century Schoolbook" w:cstheme="minorBidi"/>
+          <w:color w:val="auto"/>
+        </w:rPr>
+        <w:t>Most of the work in Natural Language Processing is finished by PC researchers, but different experts like etymologists, analysts, and logicians have likewise communicated interest. One of the most confusing parts of NLP is that it adds to human language ability. Regular Language Processing is a field that arrangements with numerous thoughts and techniques for managing the trouble of utilizing normal language to speak with PCs. Vagueness is critical trouble in normal language that is most usually experienced at the syntactic level, which incorporates subtasks, for example, lexicology and morphology, which are worried about the investigation of words and word creation. Every one of these levels can cause ambiguities that must be settled with a careful comprehension of the circumstance. Different procedures, like Minimizing Ambiguity, Preserving Ambiguity, Interactive Disambiguation, and Weighting Ambiguity [3], can be utilized to determine the equivocalness. Safeguarding of equivocalness is one of the systems presented by specialists to diminish uncertainty, for instance (</w:t>
+      </w:r>
+      <w:proofErr w:type="spellStart"/>
+      <w:r>
+        <w:rPr>
+          <w:rFonts w:ascii="Century Schoolbook" w:hAnsi="Century Schoolbook" w:cstheme="minorBidi"/>
+          <w:color w:val="auto"/>
+        </w:rPr>
+        <w:t>Shemtov</w:t>
+      </w:r>
+      <w:proofErr w:type="spellEnd"/>
+      <w:r>
+        <w:rPr>
+          <w:rFonts w:ascii="Century Schoolbook" w:hAnsi="Century Schoolbook" w:cstheme="minorBidi"/>
+          <w:color w:val="auto"/>
+        </w:rPr>
+        <w:t xml:space="preserve"> 1997; </w:t>
+      </w:r>
+      <w:proofErr w:type="spellStart"/>
+      <w:r>
+        <w:rPr>
+          <w:rFonts w:ascii="Century Schoolbook" w:hAnsi="Century Schoolbook" w:cstheme="minorBidi"/>
+          <w:color w:val="auto"/>
+        </w:rPr>
+        <w:t>Emele</w:t>
+      </w:r>
+      <w:proofErr w:type="spellEnd"/>
+      <w:r>
+        <w:rPr>
+          <w:rFonts w:ascii="Century Schoolbook" w:hAnsi="Century Schoolbook" w:cstheme="minorBidi"/>
+          <w:color w:val="auto"/>
+        </w:rPr>
+        <w:t xml:space="preserve"> and </w:t>
+      </w:r>
+      <w:proofErr w:type="spellStart"/>
+      <w:r>
+        <w:rPr>
+          <w:rFonts w:ascii="Century Schoolbook" w:hAnsi="Century Schoolbook" w:cstheme="minorBidi"/>
+          <w:color w:val="auto"/>
+        </w:rPr>
+        <w:t>Dorna</w:t>
+      </w:r>
+      <w:proofErr w:type="spellEnd"/>
+      <w:r>
+        <w:rPr>
+          <w:rFonts w:ascii="Century Schoolbook" w:hAnsi="Century Schoolbook" w:cstheme="minorBidi"/>
+          <w:color w:val="auto"/>
+        </w:rPr>
+        <w:t xml:space="preserve"> 1998; Knight and </w:t>
+      </w:r>
+      <w:proofErr w:type="spellStart"/>
+      <w:r>
+        <w:rPr>
+          <w:rFonts w:ascii="Century Schoolbook" w:hAnsi="Century Schoolbook" w:cstheme="minorBidi"/>
+          <w:color w:val="auto"/>
+        </w:rPr>
+        <w:t>Langkilde</w:t>
+      </w:r>
+      <w:proofErr w:type="spellEnd"/>
+      <w:r>
+        <w:rPr>
+          <w:rFonts w:ascii="Century Schoolbook" w:hAnsi="Century Schoolbook" w:cstheme="minorBidi"/>
+          <w:color w:val="auto"/>
+        </w:rPr>
+        <w:t xml:space="preserve"> 2000) [3] [4] [5] Their objectives are very like the remainder of these: they cover a wide scope of ambiguities and their strategy incorporates a factual part.</w:t>
+      </w:r>
+    </w:p>
+    <w:p>
+      <w:pPr>
+        <w:pStyle w:val="Default"/>
+        <w:jc w:val="center"/>
+        <w:rPr>
+          <w:b/>
+          <w:bCs/>
+          <w:sz w:val="32"/>
+          <w:szCs w:val="32"/>
+        </w:rPr>
+      </w:pPr>
+    </w:p>
+    <w:p>
+      <w:pPr>
+        <w:pStyle w:val="Default"/>
+        <w:jc w:val="center"/>
+        <w:rPr>
+          <w:b/>
+          <w:bCs/>
+          <w:sz w:val="32"/>
+          <w:szCs w:val="32"/>
+        </w:rPr>
+      </w:pPr>
+    </w:p>
+    <w:p>
+      <w:pPr>
+        <w:pStyle w:val="Default"/>
+        <w:jc w:val="center"/>
+        <w:rPr>
+          <w:b/>
+          <w:bCs/>
+          <w:sz w:val="32"/>
+          <w:szCs w:val="32"/>
+        </w:rPr>
+      </w:pPr>
+    </w:p>
+    <w:p>
+      <w:pPr>
+        <w:pStyle w:val="Default"/>
+        <w:jc w:val="center"/>
+        <w:rPr>
+          <w:b/>
+          <w:bCs/>
+          <w:sz w:val="32"/>
+          <w:szCs w:val="32"/>
+        </w:rPr>
+      </w:pPr>
+    </w:p>
+    <w:p>
+      <w:pPr>
+        <w:pStyle w:val="Default"/>
+        <w:jc w:val="center"/>
+        <w:rPr>
+          <w:b/>
+          <w:bCs/>
+          <w:sz w:val="32"/>
+          <w:szCs w:val="32"/>
+        </w:rPr>
+      </w:pPr>
+    </w:p>
+    <w:p>
+      <w:pPr>
+        <w:pStyle w:val="Default"/>
+        <w:jc w:val="center"/>
+        <w:rPr>
+          <w:b/>
+          <w:bCs/>
+          <w:sz w:val="32"/>
+          <w:szCs w:val="32"/>
+        </w:rPr>
+      </w:pPr>
+    </w:p>
+    <w:p>
+      <w:pPr>
+        <w:pStyle w:val="Default"/>
+        <w:jc w:val="center"/>
+        <w:rPr>
+          <w:b/>
+          <w:bCs/>
+          <w:sz w:val="32"/>
+          <w:szCs w:val="32"/>
+        </w:rPr>
+      </w:pPr>
+    </w:p>
+    <w:p>
+      <w:pPr>
+        <w:pStyle w:val="Default"/>
+        <w:jc w:val="center"/>
+        <w:rPr>
+          <w:b/>
+          <w:bCs/>
+          <w:sz w:val="32"/>
+          <w:szCs w:val="32"/>
+        </w:rPr>
+      </w:pPr>
+    </w:p>
+    <w:p>
+      <w:pPr>
+        <w:pStyle w:val="Default"/>
+        <w:jc w:val="center"/>
+        <w:rPr>
+          <w:b/>
+          <w:bCs/>
+          <w:sz w:val="32"/>
+          <w:szCs w:val="32"/>
+        </w:rPr>
+      </w:pPr>
+    </w:p>
+    <w:p>
+      <w:pPr>
+        <w:pStyle w:val="Default"/>
+        <w:jc w:val="center"/>
+        <w:rPr>
+          <w:b/>
+          <w:bCs/>
+          <w:sz w:val="32"/>
+          <w:szCs w:val="32"/>
+        </w:rPr>
+      </w:pPr>
+    </w:p>
+    <w:p>
+      <w:pPr>
+        <w:pStyle w:val="Default"/>
+        <w:jc w:val="center"/>
+        <w:rPr>
+          <w:b/>
+          <w:bCs/>
+          <w:sz w:val="32"/>
+          <w:szCs w:val="32"/>
+        </w:rPr>
+      </w:pPr>
+    </w:p>
+    <w:p>
+      <w:pPr>
+        <w:pStyle w:val="Default"/>
+        <w:jc w:val="center"/>
+        <w:rPr>
+          <w:b/>
+          <w:bCs/>
+          <w:sz w:val="32"/>
+          <w:szCs w:val="32"/>
+        </w:rPr>
+      </w:pPr>
+    </w:p>
+    <w:p>
+      <w:pPr>
+        <w:pStyle w:val="Default"/>
+        <w:jc w:val="center"/>
+        <w:rPr>
+          <w:b/>
+          <w:bCs/>
+          <w:sz w:val="32"/>
+          <w:szCs w:val="32"/>
+        </w:rPr>
+      </w:pPr>
+    </w:p>
+    <w:p>
+      <w:pPr>
+        <w:pStyle w:val="Default"/>
+        <w:jc w:val="center"/>
+        <w:rPr>
+          <w:b/>
+          <w:bCs/>
+          <w:sz w:val="32"/>
+          <w:szCs w:val="32"/>
+        </w:rPr>
+      </w:pPr>
+    </w:p>
+    <w:p>
+      <w:pPr>
+        <w:pStyle w:val="Default"/>
+        <w:jc w:val="center"/>
+        <w:rPr>
+          <w:b/>
+          <w:bCs/>
+          <w:sz w:val="32"/>
+          <w:szCs w:val="32"/>
+        </w:rPr>
+      </w:pPr>
+    </w:p>
+    <w:p>
+      <w:pPr>
+        <w:pStyle w:val="Default"/>
+        <w:jc w:val="center"/>
+        <w:rPr>
+          <w:b/>
+          <w:bCs/>
+          <w:sz w:val="32"/>
+          <w:szCs w:val="32"/>
+        </w:rPr>
+      </w:pPr>
+    </w:p>
+    <w:p>
+      <w:pPr>
+        <w:pStyle w:val="Default"/>
+        <w:jc w:val="center"/>
+        <w:rPr>
+          <w:b/>
+          <w:bCs/>
+          <w:sz w:val="32"/>
+          <w:szCs w:val="32"/>
+        </w:rPr>
+      </w:pPr>
+    </w:p>
+    <w:p>
+      <w:pPr>
+        <w:pStyle w:val="Default"/>
+        <w:jc w:val="center"/>
+        <w:rPr>
+          <w:b/>
+          <w:bCs/>
+          <w:sz w:val="32"/>
+          <w:szCs w:val="32"/>
+        </w:rPr>
+      </w:pPr>
+    </w:p>
+    <w:p>
+      <w:pPr>
+        <w:pStyle w:val="Default"/>
+        <w:jc w:val="center"/>
+        <w:rPr>
+          <w:b/>
+          <w:bCs/>
+          <w:sz w:val="32"/>
+          <w:szCs w:val="32"/>
+        </w:rPr>
+      </w:pPr>
+    </w:p>
+    <w:p>
+      <w:pPr>
+        <w:pStyle w:val="Default"/>
+        <w:jc w:val="center"/>
+        <w:rPr>
+          <w:b/>
+          <w:bCs/>
+          <w:sz w:val="32"/>
+          <w:szCs w:val="32"/>
+        </w:rPr>
+      </w:pPr>
+    </w:p>
+    <w:p>
+      <w:pPr>
+        <w:pStyle w:val="Default"/>
+        <w:jc w:val="center"/>
+        <w:rPr>
+          <w:b/>
+          <w:bCs/>
+          <w:sz w:val="32"/>
+          <w:szCs w:val="32"/>
+        </w:rPr>
+      </w:pPr>
+      <w:r>
+        <w:rPr>
+          <w:b/>
+          <w:bCs/>
+          <w:sz w:val="32"/>
+          <w:szCs w:val="32"/>
         </w:rPr>
         <w:t xml:space="preserve"> </w:t>
       </w:r>
-      <w:r>
-        <w:rPr>
-          <w:rFonts w:ascii="Century Schoolbook" w:hAnsi="Century Schoolbook"/>
-          <w:sz w:val="24"/>
-          <w:szCs w:val="24"/>
-        </w:rPr>
-        <w:t>Natural Language Processing is separated into two sections: Natural Language Understanding and Natural Language Generation, which advances crafted by grasping and creating text.</w:t>
-      </w:r>
-    </w:p>
-    <w:p>
-      <w:pPr>
-        <w:jc w:val="both"/>
-        <w:rPr>
-          <w:rFonts w:ascii="Century Schoolbook" w:hAnsi="Century Schoolbook"/>
-          <w:sz w:val="24"/>
-          <w:szCs w:val="24"/>
-        </w:rPr>
-      </w:pPr>
-      <w:r>
-        <w:rPr>
-          <w:rFonts w:ascii="Century Schoolbook" w:hAnsi="Century Schoolbook"/>
-          <w:sz w:val="24"/>
-          <w:szCs w:val="24"/>
-        </w:rPr>
-        <w:t>Phonetics is the investigation of language, and it contains Phonology, which manages sound, Morphology, which manages word creation, Syntax, which manages sentence structure, Semantics punctuation, and Pragmatics, which manages perception.</w:t>
-      </w:r>
-    </w:p>
-    <w:p>
-      <w:pPr>
-        <w:jc w:val="both"/>
-        <w:rPr>
-          <w:rFonts w:ascii="Century Schoolbook" w:hAnsi="Century Schoolbook"/>
-          <w:sz w:val="24"/>
-          <w:szCs w:val="24"/>
-        </w:rPr>
-      </w:pPr>
-      <w:r>
-        <w:rPr>
-          <w:rFonts w:ascii="Century Schoolbook" w:hAnsi="Century Schoolbook"/>
-          <w:sz w:val="24"/>
-          <w:szCs w:val="24"/>
-        </w:rPr>
-        <w:t xml:space="preserve">Noah Chomsky, probably the earliest language specialist to start syntactic thoughts in the twelfth century, holds an exceptional spot in the field of hypothetical etymology since he altered the investigation of sentence structure (Chomsky, 1965) [1. Which might be partitioned into two levels: the more elevated level, which incorporates discourse acknowledgment, and the lower level, which incorporates normal language. Programmed Summarization, Co-Reference Resolution, Discourse Analysis, Machine Translation, Morphological Segmentation, Named Entity Recognition, Optical Character Recognition, Part </w:t>
-      </w:r>
-      <w:r>
-        <w:rPr>
-          <w:rFonts w:ascii="Century Schoolbook" w:hAnsi="Century Schoolbook"/>
-          <w:sz w:val="24"/>
-          <w:szCs w:val="24"/>
-        </w:rPr>
-        <w:t>of</w:t>
-      </w:r>
-      <w:r>
-        <w:rPr>
-          <w:rFonts w:ascii="Century Schoolbook" w:hAnsi="Century Schoolbook"/>
-          <w:sz w:val="24"/>
-          <w:szCs w:val="24"/>
-        </w:rPr>
-        <w:t xml:space="preserve"> Speech Tagging, and others are a portion of the NLP undertakings that have been contemplated. A portion of these exercises, like machine interpretation</w:t>
-      </w:r>
-      <w:proofErr w:type="gramStart"/>
-      <w:r>
-        <w:rPr>
-          <w:rFonts w:ascii="Century Schoolbook" w:hAnsi="Century Schoolbook"/>
-          <w:sz w:val="24"/>
-          <w:szCs w:val="24"/>
-        </w:rPr>
-        <w:t>, ,</w:t>
-      </w:r>
-      <w:proofErr w:type="gramEnd"/>
-      <w:r>
-        <w:rPr>
-          <w:rFonts w:ascii="Century Schoolbook" w:hAnsi="Century Schoolbook"/>
-          <w:sz w:val="24"/>
-          <w:szCs w:val="24"/>
-        </w:rPr>
-        <w:t xml:space="preserve"> Named element acknowledgment, Optical person acknowledgment etc.  have direct true applications.</w:t>
-      </w:r>
-    </w:p>
-    <w:p>
-      <w:pPr>
-        <w:jc w:val="both"/>
-        <w:rPr>
-          <w:rFonts w:ascii="Century Schoolbook" w:hAnsi="Century Schoolbook"/>
-          <w:sz w:val="24"/>
-          <w:szCs w:val="24"/>
-        </w:rPr>
-      </w:pPr>
-      <w:r>
-        <w:rPr>
-          <w:rFonts w:ascii="Century Schoolbook" w:hAnsi="Century Schoolbook"/>
-          <w:sz w:val="24"/>
-          <w:szCs w:val="24"/>
-        </w:rPr>
-        <w:t xml:space="preserve">Programmed outline creates an intelligible rundown of a gathering of texts and gives synopses or extensive data for material of a given kind. A sentence or a greater assortment of message that concludes which words connect with a similar thing is alluded to as co-reference goal. The assignment of observing the talk design of related text is alluded to as talk investigation. Programmed text interpretation starting with one human language then onto the next is alluded to as machine interpretation. Isolating words into individual morphemes and distinguishing the morpheme class is alluded to as morphological division. Named substance acknowledgment (NER) is a technique for figuring out which objects in a surge of text </w:t>
-      </w:r>
-      <w:proofErr w:type="gramStart"/>
-      <w:r>
-        <w:rPr>
-          <w:rFonts w:ascii="Century Schoolbook" w:hAnsi="Century Schoolbook"/>
-          <w:sz w:val="24"/>
-          <w:szCs w:val="24"/>
-        </w:rPr>
-        <w:t>are connected with</w:t>
-      </w:r>
-      <w:proofErr w:type="gramEnd"/>
-      <w:r>
-        <w:rPr>
-          <w:rFonts w:ascii="Century Schoolbook" w:hAnsi="Century Schoolbook"/>
-          <w:sz w:val="24"/>
-          <w:szCs w:val="24"/>
-        </w:rPr>
-        <w:t xml:space="preserve"> appropriate names. Optical person acknowledgment (OCR) produces a picture that addresses printed text and helps in the recognizable proof of related or equivalent text. It characterizes an expression and decides the grammatical feature for each word utilizing grammatical form </w:t>
-      </w:r>
-      <w:proofErr w:type="spellStart"/>
-      <w:r>
-        <w:rPr>
-          <w:rFonts w:ascii="Century Schoolbook" w:hAnsi="Century Schoolbook"/>
-          <w:sz w:val="24"/>
-          <w:szCs w:val="24"/>
-        </w:rPr>
-        <w:t>labeling</w:t>
-      </w:r>
-      <w:proofErr w:type="spellEnd"/>
-      <w:r>
-        <w:rPr>
-          <w:rFonts w:ascii="Century Schoolbook" w:hAnsi="Century Schoolbook"/>
-          <w:sz w:val="24"/>
-          <w:szCs w:val="24"/>
-        </w:rPr>
-        <w:t xml:space="preserve">. Notwithstanding the way that NLP errands are obviously interlaced, they are regularly utilized for comfort. A portion of the exercises, like robotized synopsis and co-reference examination, are utilized as subtasks in greater undertakings. Normal Language Processing's motivation is to oblige at least one calculation or framework claims to fame. The blend of language comprehension and language creation is conceivable because of the measurement of NLP evaluation on an algorithmic framework. It's even used to recognize multilingual occasions. </w:t>
-      </w:r>
-      <w:proofErr w:type="spellStart"/>
-      <w:r>
-        <w:rPr>
-          <w:rFonts w:ascii="Century Schoolbook" w:hAnsi="Century Schoolbook"/>
-          <w:sz w:val="24"/>
-          <w:szCs w:val="24"/>
-        </w:rPr>
-        <w:t>Rospocher</w:t>
-      </w:r>
-      <w:proofErr w:type="spellEnd"/>
-      <w:r>
-        <w:rPr>
-          <w:rFonts w:ascii="Century Schoolbook" w:hAnsi="Century Schoolbook"/>
-          <w:sz w:val="24"/>
-          <w:szCs w:val="24"/>
-        </w:rPr>
-        <w:t xml:space="preserve"> et al. [2] contrived a creative measured technique for cross-lingual occasion extraction for English, Dutch, and Italian </w:t>
-      </w:r>
-      <w:r>
-        <w:rPr>
-          <w:rFonts w:ascii="Century Schoolbook" w:hAnsi="Century Schoolbook"/>
-          <w:sz w:val="24"/>
-          <w:szCs w:val="24"/>
+    </w:p>
+    <w:p>
+      <w:pPr>
+        <w:pStyle w:val="Default"/>
+        <w:jc w:val="center"/>
+        <w:rPr>
+          <w:b/>
+          <w:bCs/>
+          <w:sz w:val="32"/>
+          <w:szCs w:val="32"/>
+        </w:rPr>
+      </w:pPr>
+      <w:r>
+        <w:rPr>
+          <w:b/>
+          <w:bCs/>
+          <w:sz w:val="32"/>
+          <w:szCs w:val="32"/>
         </w:rPr>
         <w:lastRenderedPageBreak/>
-        <w:t xml:space="preserve">texts, utilizing separate pipelines for every language. A measured set-up of driving multilingual Natural Language Processing (NLP) innovations is remembered for the framework. Fundamental NLP handling just as more </w:t>
-      </w:r>
-      <w:proofErr w:type="gramStart"/>
-      <w:r>
-        <w:rPr>
-          <w:rFonts w:ascii="Century Schoolbook" w:hAnsi="Century Schoolbook"/>
-          <w:sz w:val="24"/>
-          <w:szCs w:val="24"/>
-        </w:rPr>
-        <w:t>mind boggling</w:t>
-      </w:r>
-      <w:proofErr w:type="gramEnd"/>
-      <w:r>
-        <w:rPr>
-          <w:rFonts w:ascii="Century Schoolbook" w:hAnsi="Century Schoolbook"/>
-          <w:sz w:val="24"/>
-          <w:szCs w:val="24"/>
-        </w:rPr>
-        <w:t xml:space="preserve"> undertakings, for example, cross-lingual named element linkage, semantic job naming, and transient standardization are completely remembered for the pipeline. Accordingly, the cross-lingual system makes it conceivable to appreciate occasions, members, places, and time, just as the relations between them. The result of every one of these pipelines is intended to be taken care of into a framework that creates occasion driven information charts. All modules work like UNIX pipes: they acknowledge standard info, do some explanation, and make standard result, which is then utilized as the contribution for the following module pipeline. Module pipelines are built as an information driven design to permit modules to be changed and supplanted. Secluded plan additionally accommodates an assortment of mixes and dynamic dissemination.</w:t>
-      </w:r>
-    </w:p>
-    <w:p>
-      <w:pPr>
-        <w:jc w:val="both"/>
-        <w:rPr>
-          <w:rFonts w:ascii="Century Schoolbook" w:hAnsi="Century Schoolbook"/>
-          <w:sz w:val="24"/>
-          <w:szCs w:val="24"/>
-        </w:rPr>
-      </w:pPr>
-      <w:r>
-        <w:rPr>
-          <w:rFonts w:ascii="Century Schoolbook" w:hAnsi="Century Schoolbook"/>
-          <w:sz w:val="24"/>
-          <w:szCs w:val="24"/>
-        </w:rPr>
-        <w:t>Most of work in Natural Language Processing is finished by PC researchers, but different experts like etymologists, analysts, and logicians have likewise communicated interest. One of the most confusing parts of NLP is that it adds to human language ability. Regular Language Processing is a field that arrangements with numerous thoughts and techniques for managing the trouble of utilizing normal language to speak with PCs. Vagueness is a critical trouble in normal language that is most usually experienced at the syntactic level, which incorporates subtasks, for example, lexicology and morphology, which are worried about the investigation of words and word creation. Every one of these levels can cause ambiguities that must be settled with a careful comprehension of the circumstance. Different procedures, like Minimizing Ambiguity, Preserving Ambiguity, Interactive Disambiguation, and Weighting Ambiguity [3], can be utilized to determine the equivocalness. Safeguarding of equivocalness is one of the systems presented by specialists to diminish uncertainty, for instance (</w:t>
-      </w:r>
-      <w:proofErr w:type="spellStart"/>
-      <w:r>
-        <w:rPr>
-          <w:rFonts w:ascii="Century Schoolbook" w:hAnsi="Century Schoolbook"/>
-          <w:sz w:val="24"/>
-          <w:szCs w:val="24"/>
-        </w:rPr>
-        <w:t>Shemtov</w:t>
-      </w:r>
-      <w:proofErr w:type="spellEnd"/>
-      <w:r>
-        <w:rPr>
-          <w:rFonts w:ascii="Century Schoolbook" w:hAnsi="Century Schoolbook"/>
-          <w:sz w:val="24"/>
-          <w:szCs w:val="24"/>
-        </w:rPr>
-        <w:t xml:space="preserve"> 1997; </w:t>
-      </w:r>
-      <w:proofErr w:type="spellStart"/>
-      <w:r>
-        <w:rPr>
-          <w:rFonts w:ascii="Century Schoolbook" w:hAnsi="Century Schoolbook"/>
-          <w:sz w:val="24"/>
-          <w:szCs w:val="24"/>
-        </w:rPr>
-        <w:t>Emele</w:t>
-      </w:r>
-      <w:proofErr w:type="spellEnd"/>
-      <w:r>
-        <w:rPr>
-          <w:rFonts w:ascii="Century Schoolbook" w:hAnsi="Century Schoolbook"/>
-          <w:sz w:val="24"/>
-          <w:szCs w:val="24"/>
-        </w:rPr>
-        <w:t xml:space="preserve"> and </w:t>
-      </w:r>
-      <w:proofErr w:type="spellStart"/>
-      <w:r>
-        <w:rPr>
-          <w:rFonts w:ascii="Century Schoolbook" w:hAnsi="Century Schoolbook"/>
-          <w:sz w:val="24"/>
-          <w:szCs w:val="24"/>
-        </w:rPr>
-        <w:t>Dorna</w:t>
-      </w:r>
-      <w:proofErr w:type="spellEnd"/>
-      <w:r>
-        <w:rPr>
-          <w:rFonts w:ascii="Century Schoolbook" w:hAnsi="Century Schoolbook"/>
-          <w:sz w:val="24"/>
-          <w:szCs w:val="24"/>
-        </w:rPr>
-        <w:t xml:space="preserve"> 1998; Knight and </w:t>
-      </w:r>
-      <w:proofErr w:type="spellStart"/>
-      <w:r>
-        <w:rPr>
-          <w:rFonts w:ascii="Century Schoolbook" w:hAnsi="Century Schoolbook"/>
-          <w:sz w:val="24"/>
-          <w:szCs w:val="24"/>
-        </w:rPr>
-        <w:t>Langkilde</w:t>
-      </w:r>
-      <w:proofErr w:type="spellEnd"/>
-      <w:r>
-        <w:rPr>
-          <w:rFonts w:ascii="Century Schoolbook" w:hAnsi="Century Schoolbook"/>
-          <w:sz w:val="24"/>
-          <w:szCs w:val="24"/>
-        </w:rPr>
-        <w:t xml:space="preserve"> 2000) [3] [4] [5] Their objectives are very like the remainder of these: they cover a wide scope of </w:t>
-      </w:r>
-      <w:proofErr w:type="gramStart"/>
-      <w:r>
-        <w:rPr>
-          <w:rFonts w:ascii="Century Schoolbook" w:hAnsi="Century Schoolbook"/>
-          <w:sz w:val="24"/>
-          <w:szCs w:val="24"/>
-        </w:rPr>
-        <w:t>ambiguities</w:t>
-      </w:r>
-      <w:proofErr w:type="gramEnd"/>
-      <w:r>
-        <w:rPr>
-          <w:rFonts w:ascii="Century Schoolbook" w:hAnsi="Century Schoolbook"/>
-          <w:sz w:val="24"/>
-          <w:szCs w:val="24"/>
-        </w:rPr>
-        <w:t xml:space="preserve"> and their strategy incorporates a factual part.</w:t>
+        <w:t>LEVELS OF NLU</w:t>
       </w:r>
     </w:p>
     <w:p>
       <w:pPr>
         <w:pStyle w:val="Default"/>
-      </w:pPr>
-    </w:p>
-    <w:p>
-      <w:pPr>
-        <w:pStyle w:val="Default"/>
-        <w:jc w:val="center"/>
-        <w:rPr>
-          <w:b/>
-          <w:bCs/>
-          <w:sz w:val="32"/>
-          <w:szCs w:val="32"/>
-        </w:rPr>
-      </w:pPr>
-      <w:r>
-        <w:rPr>
-          <w:b/>
-          <w:bCs/>
-          <w:sz w:val="32"/>
-          <w:szCs w:val="32"/>
-        </w:rPr>
-        <w:t>Levels of NLP</w:t>
-      </w:r>
+        <w:jc w:val="center"/>
+        <w:rPr>
+          <w:b/>
+          <w:bCs/>
+          <w:sz w:val="32"/>
+          <w:szCs w:val="32"/>
+        </w:rPr>
+      </w:pPr>
     </w:p>
     <w:p>
       <w:pPr>
@@ -590,16 +1216,38 @@
           <w:szCs w:val="22"/>
         </w:rPr>
       </w:pPr>
-      <w:r>
+    </w:p>
+    <w:p>
+      <w:pPr>
+        <w:pStyle w:val="Default"/>
+        <w:jc w:val="both"/>
         <w:rPr>
           <w:rFonts w:ascii="Century Schoolbook" w:hAnsi="Century Schoolbook"/>
           <w:noProof/>
           <w:sz w:val="22"/>
           <w:szCs w:val="22"/>
         </w:rPr>
-        <w:lastRenderedPageBreak/>
+      </w:pPr>
+    </w:p>
+    <w:p>
+      <w:pPr>
+        <w:pStyle w:val="Default"/>
+        <w:jc w:val="both"/>
+        <w:rPr>
+          <w:rFonts w:ascii="Century Schoolbook" w:hAnsi="Century Schoolbook"/>
+          <w:sz w:val="22"/>
+          <w:szCs w:val="22"/>
+        </w:rPr>
+      </w:pPr>
+      <w:r>
+        <w:rPr>
+          <w:rFonts w:ascii="Century Schoolbook" w:hAnsi="Century Schoolbook"/>
+          <w:noProof/>
+          <w:sz w:val="22"/>
+          <w:szCs w:val="22"/>
+        </w:rPr>
         <w:drawing>
-          <wp:inline distT="0" distB="0" distL="0" distR="0" wp14:anchorId="3315636B" wp14:editId="695AA2F4">
+          <wp:inline distT="0" distB="0" distL="0" distR="0" wp14:anchorId="51217B8C" wp14:editId="760E9C5C">
             <wp:extent cx="5731510" cy="3233420"/>
             <wp:effectExtent l="0" t="0" r="2540" b="5080"/>
             <wp:docPr id="2" name="Picture 2"/>
@@ -654,17 +1302,6 @@
         <w:jc w:val="both"/>
         <w:rPr>
           <w:rFonts w:ascii="Century Schoolbook" w:hAnsi="Century Schoolbook"/>
-          <w:sz w:val="22"/>
-          <w:szCs w:val="22"/>
-        </w:rPr>
-      </w:pPr>
-    </w:p>
-    <w:p>
-      <w:pPr>
-        <w:pStyle w:val="Default"/>
-        <w:jc w:val="both"/>
-        <w:rPr>
-          <w:rFonts w:ascii="Century Schoolbook" w:hAnsi="Century Schoolbook"/>
         </w:rPr>
       </w:pPr>
       <w:r>
@@ -743,25 +1380,7 @@
           <w:sz w:val="24"/>
           <w:szCs w:val="24"/>
         </w:rPr>
-        <w:t xml:space="preserve"> in 1993, is "the investigation of sound applicable to the arrangement of language." </w:t>
-      </w:r>
-      <w:proofErr w:type="gramStart"/>
-      <w:r>
-        <w:rPr>
-          <w:rFonts w:ascii="Century Schoolbook" w:hAnsi="Century Schoolbook"/>
-          <w:sz w:val="24"/>
-          <w:szCs w:val="24"/>
-        </w:rPr>
-        <w:t>"..</w:t>
-      </w:r>
-      <w:proofErr w:type="gramEnd"/>
-      <w:r>
-        <w:rPr>
-          <w:rFonts w:ascii="Century Schoolbook" w:hAnsi="Century Schoolbook"/>
-          <w:sz w:val="24"/>
-          <w:szCs w:val="24"/>
-        </w:rPr>
-        <w:t xml:space="preserve"> While Lass expressed in 1998 that phonology is worried about the hints of language and is a sub-discipline of phonetics, and that it could be portrayed as follows: "The capacity, conduct, and construction of sounds as etymological elements are totally tended to by phonology. The semantic utilization of sound to encode significance in any Human language is alluded to as phonology.</w:t>
+        <w:t xml:space="preserve"> in 1993, is "the investigation of sound applicable to the arrangement of language." ".. While Lass expressed in 1998 that phonology is worried about the hints of language and is a sub-discipline of phonetics, and that it could be portrayed as follows: "The capacity, conduct, and construction of sounds as etymological elements are totally tended to by phonology. The semantic utilization of sound to encode significance in any Human language is alluded to as phonology.</w:t>
       </w:r>
     </w:p>
     <w:p>
@@ -818,25 +1437,48 @@
           <w:sz w:val="24"/>
           <w:szCs w:val="24"/>
         </w:rPr>
-        <w:t xml:space="preserve">Morphemes are the littlest units of importance addressed by the different components of the word. Morphemes are the beginning stages for morphology, which is the investigation of the idea of words. The word precancellation, for instance, might be separated morphologically into three </w:t>
-      </w:r>
-      <w:proofErr w:type="gramStart"/>
-      <w:r>
-        <w:rPr>
-          <w:rFonts w:ascii="Century Schoolbook" w:hAnsi="Century Schoolbook"/>
-          <w:sz w:val="24"/>
-          <w:szCs w:val="24"/>
-        </w:rPr>
-        <w:t>particular morphemes</w:t>
-      </w:r>
-      <w:proofErr w:type="gramEnd"/>
-      <w:r>
-        <w:rPr>
-          <w:rFonts w:ascii="Century Schoolbook" w:hAnsi="Century Schoolbook"/>
-          <w:sz w:val="24"/>
-          <w:szCs w:val="24"/>
-        </w:rPr>
-        <w:t xml:space="preserve">: the prefix pre, the root </w:t>
+        <w:t xml:space="preserve">Morphemes are the littlest units of importance addressed by the different components of the word. Morphemes are the beginning stages for </w:t>
+      </w:r>
+      <w:r>
+        <w:rPr>
+          <w:rFonts w:ascii="Century Schoolbook" w:hAnsi="Century Schoolbook"/>
+          <w:sz w:val="24"/>
+          <w:szCs w:val="24"/>
+        </w:rPr>
+        <w:lastRenderedPageBreak/>
+        <w:t xml:space="preserve">morphology, which is the investigation of the idea of words. The word precancellation, for instance, might be separated morphologically into three </w:t>
+      </w:r>
+      <w:r>
+        <w:rPr>
+          <w:rFonts w:ascii="Century Schoolbook" w:hAnsi="Century Schoolbook"/>
+          <w:sz w:val="24"/>
+          <w:szCs w:val="24"/>
+        </w:rPr>
+        <w:t>morphemes</w:t>
+      </w:r>
+      <w:r>
+        <w:rPr>
+          <w:rFonts w:ascii="Century Schoolbook" w:hAnsi="Century Schoolbook"/>
+          <w:sz w:val="24"/>
+          <w:szCs w:val="24"/>
+        </w:rPr>
+        <w:t>: the prefix pre, the root cancella</w:t>
+      </w:r>
+      <w:r>
+        <w:rPr>
+          <w:rFonts w:ascii="Century Schoolbook" w:hAnsi="Century Schoolbook"/>
+          <w:sz w:val="24"/>
+          <w:szCs w:val="24"/>
+        </w:rPr>
+        <w:t>tion</w:t>
+      </w:r>
+      <w:r>
+        <w:rPr>
+          <w:rFonts w:ascii="Century Schoolbook" w:hAnsi="Century Schoolbook"/>
+          <w:sz w:val="24"/>
+          <w:szCs w:val="24"/>
+        </w:rPr>
+        <w:t xml:space="preserve">, and the addition. People can part any obscure word into morphemes to appreciate the significance since the understanding of morpheme is something very similar across all words. Adding the postfix - ed to an action word, for instance, shows that the action word's activity happened before. Lexical morphemes are words that can't be parted and have importance all alone (e.g.: table, seat). Linguistic morphemes are words that are gotten together with a lexical morpheme (for instance, - ed, - </w:t>
       </w:r>
       <w:proofErr w:type="spellStart"/>
       <w:r>
@@ -845,7 +1487,7 @@
           <w:sz w:val="24"/>
           <w:szCs w:val="24"/>
         </w:rPr>
-        <w:t>cancella</w:t>
+        <w:t>ing</w:t>
       </w:r>
       <w:proofErr w:type="spellEnd"/>
       <w:r>
@@ -854,7 +1496,7 @@
           <w:sz w:val="24"/>
           <w:szCs w:val="24"/>
         </w:rPr>
-        <w:t xml:space="preserve">, and the addition - </w:t>
+        <w:t xml:space="preserve">, - </w:t>
       </w:r>
       <w:proofErr w:type="spellStart"/>
       <w:r>
@@ -863,7 +1505,7 @@
           <w:sz w:val="24"/>
           <w:szCs w:val="24"/>
         </w:rPr>
-        <w:t>tion</w:t>
+        <w:t>est</w:t>
       </w:r>
       <w:proofErr w:type="spellEnd"/>
       <w:r>
@@ -872,16 +1514,7 @@
           <w:sz w:val="24"/>
           <w:szCs w:val="24"/>
         </w:rPr>
-        <w:t xml:space="preserve">. People can part any obscure word into morphemes to appreciate the significance since the understanding of morpheme is something very similar across all words. Adding the postfix - ed to an action word, for instance, shows that the action word's activity happened before. Lexical morphemes </w:t>
-      </w:r>
-      <w:r>
-        <w:rPr>
-          <w:rFonts w:ascii="Century Schoolbook" w:hAnsi="Century Schoolbook"/>
-          <w:sz w:val="24"/>
-          <w:szCs w:val="24"/>
-        </w:rPr>
-        <w:lastRenderedPageBreak/>
-        <w:t xml:space="preserve">are words that can't be parted and have importance all alone (e.g.: table, seat). Linguistic morphemes are words that are gotten together with a lexical morpheme (for instance, - ed, - </w:t>
+        <w:t xml:space="preserve">, - </w:t>
       </w:r>
       <w:proofErr w:type="spellStart"/>
       <w:r>
@@ -890,7 +1523,7 @@
           <w:sz w:val="24"/>
           <w:szCs w:val="24"/>
         </w:rPr>
-        <w:t>ing</w:t>
+        <w:t>ly</w:t>
       </w:r>
       <w:proofErr w:type="spellEnd"/>
       <w:r>
@@ -908,7 +1541,7 @@
           <w:sz w:val="24"/>
           <w:szCs w:val="24"/>
         </w:rPr>
-        <w:t>est</w:t>
+        <w:t>ful</w:t>
       </w:r>
       <w:proofErr w:type="spellEnd"/>
       <w:r>
@@ -917,54 +1550,16 @@
           <w:sz w:val="24"/>
           <w:szCs w:val="24"/>
         </w:rPr>
-        <w:t xml:space="preserve">, - </w:t>
-      </w:r>
-      <w:proofErr w:type="spellStart"/>
-      <w:r>
-        <w:rPr>
-          <w:rFonts w:ascii="Century Schoolbook" w:hAnsi="Century Schoolbook"/>
-          <w:sz w:val="24"/>
-          <w:szCs w:val="24"/>
-        </w:rPr>
-        <w:t>ly</w:t>
-      </w:r>
-      <w:proofErr w:type="spellEnd"/>
-      <w:r>
-        <w:rPr>
-          <w:rFonts w:ascii="Century Schoolbook" w:hAnsi="Century Schoolbook"/>
-          <w:sz w:val="24"/>
-          <w:szCs w:val="24"/>
-        </w:rPr>
-        <w:t xml:space="preserve">, - </w:t>
-      </w:r>
-      <w:proofErr w:type="spellStart"/>
-      <w:r>
-        <w:rPr>
-          <w:rFonts w:ascii="Century Schoolbook" w:hAnsi="Century Schoolbook"/>
-          <w:sz w:val="24"/>
-          <w:szCs w:val="24"/>
-        </w:rPr>
-        <w:t>ful</w:t>
-      </w:r>
-      <w:proofErr w:type="spellEnd"/>
-      <w:r>
-        <w:rPr>
-          <w:rFonts w:ascii="Century Schoolbook" w:hAnsi="Century Schoolbook"/>
-          <w:sz w:val="24"/>
-          <w:szCs w:val="24"/>
-        </w:rPr>
         <w:t>) (</w:t>
       </w:r>
-      <w:proofErr w:type="spellStart"/>
-      <w:r>
-        <w:rPr>
-          <w:rFonts w:ascii="Century Schoolbook" w:hAnsi="Century Schoolbook"/>
-          <w:sz w:val="24"/>
-          <w:szCs w:val="24"/>
-        </w:rPr>
-        <w:t>eg.</w:t>
-      </w:r>
-      <w:proofErr w:type="spellEnd"/>
+      <w:r>
+        <w:rPr>
+          <w:rFonts w:ascii="Century Schoolbook" w:hAnsi="Century Schoolbook"/>
+          <w:sz w:val="24"/>
+          <w:szCs w:val="24"/>
+        </w:rPr>
+        <w:t>e.g.</w:t>
+      </w:r>
       <w:r>
         <w:rPr>
           <w:rFonts w:ascii="Century Schoolbook" w:hAnsi="Century Schoolbook"/>
@@ -1048,23 +1643,37 @@
         </w:rPr>
         <w:t xml:space="preserve">People and NLP frameworks both comprehend the significance of individual words in Lexical. Word-level perception is helped by an assortment of handling procedures, the first is the expansion of a grammatical feature tag to each word. Words that conceivably act as more than one grammatical feature are apportioned the most probable grammatical feature tag contingent upon the setting in which they show up in this handling. Semantic portrayals can be subbed by words with a solitary significance at the lexical level. The idea of the portrayal in </w:t>
       </w:r>
-      <w:proofErr w:type="gramStart"/>
-      <w:r>
-        <w:rPr>
-          <w:rFonts w:ascii="Century Schoolbook" w:hAnsi="Century Schoolbook"/>
-          <w:sz w:val="24"/>
-          <w:szCs w:val="24"/>
-        </w:rPr>
-        <w:t>a</w:t>
-      </w:r>
-      <w:proofErr w:type="gramEnd"/>
-      <w:r>
-        <w:rPr>
-          <w:rFonts w:ascii="Century Schoolbook" w:hAnsi="Century Schoolbook"/>
-          <w:sz w:val="24"/>
-          <w:szCs w:val="24"/>
-        </w:rPr>
-        <w:t xml:space="preserve"> NLP framework changes relying upon the semantic hypothesis utilized.</w:t>
+      <w:r>
+        <w:rPr>
+          <w:rFonts w:ascii="Century Schoolbook" w:hAnsi="Century Schoolbook"/>
+          <w:sz w:val="24"/>
+          <w:szCs w:val="24"/>
+        </w:rPr>
+        <w:t>an</w:t>
+      </w:r>
+      <w:r>
+        <w:rPr>
+          <w:rFonts w:ascii="Century Schoolbook" w:hAnsi="Century Schoolbook"/>
+          <w:sz w:val="24"/>
+          <w:szCs w:val="24"/>
+        </w:rPr>
+        <w:t xml:space="preserve"> </w:t>
+      </w:r>
+      <w:r>
+        <w:rPr>
+          <w:rFonts w:ascii="Century Schoolbook" w:hAnsi="Century Schoolbook"/>
+          <w:sz w:val="24"/>
+          <w:szCs w:val="24"/>
+        </w:rPr>
+        <w:t>NLP framework change</w:t>
+      </w:r>
+      <w:r>
+        <w:rPr>
+          <w:rFonts w:ascii="Century Schoolbook" w:hAnsi="Century Schoolbook"/>
+          <w:sz w:val="24"/>
+          <w:szCs w:val="24"/>
+        </w:rPr>
+        <w:t xml:space="preserve"> relying upon the semantic hypothesis utilized.</w:t>
       </w:r>
     </w:p>
     <w:p>
@@ -1121,25 +1730,7 @@
           <w:sz w:val="24"/>
           <w:szCs w:val="24"/>
         </w:rPr>
-        <w:t xml:space="preserve">This level accentuates inspecting the expressions of a sentence to decide the expression's linguistic design. This level requires the utilization of both language structure and a parser. The portrayal of the expression that uncovers the underlying reliance joins between the words is the result of this degree of handling. There </w:t>
-      </w:r>
-      <w:proofErr w:type="gramStart"/>
-      <w:r>
-        <w:rPr>
-          <w:rFonts w:ascii="Century Schoolbook" w:hAnsi="Century Schoolbook"/>
-          <w:sz w:val="24"/>
-          <w:szCs w:val="24"/>
-        </w:rPr>
-        <w:t>are</w:t>
-      </w:r>
-      <w:proofErr w:type="gramEnd"/>
-      <w:r>
-        <w:rPr>
-          <w:rFonts w:ascii="Century Schoolbook" w:hAnsi="Century Schoolbook"/>
-          <w:sz w:val="24"/>
-          <w:szCs w:val="24"/>
-        </w:rPr>
-        <w:t xml:space="preserve"> an assortment of sentence structures that might be discouraged, and which, thusly, confine the parser choice. Since not all NLP applications need a total parse of expressions, the enduring deterrents in prepositional expression connection and combination review never again block that solicitation for which phrasal and clausal conditions are adequate [7]. In many dialects, grammar communicates meaning since request and reliance add to undertone. The two assertions 'The feline pursued the mouse.' and 'The mouse pursued the feline.', for instance, contrast simply in grammar yet convey very various implications.</w:t>
+        <w:t>This level accentuates inspecting the expressions of a sentence to decide the expression's linguistic design. This level requires the utilization of both language structure and a parser. The portrayal of the expression that uncovers the underlying reliance joins between the words is the result of this degree of handling. There are an assortment of sentence structures that might be discouraged, and which, thusly, confine the parser choice. Since not all NLP applications need a total parse of expressions, the enduring deterrents in prepositional expression connection and combination review never again block that solicitation for which phrasal and clausal conditions are adequate [7]. In many dialects, grammar communicates meaning since request and reliance add to undertone. The two assertions 'The feline pursued the mouse.' and 'The mouse pursued the feline.', for instance, contrast simply in grammar yet convey very various implications.</w:t>
       </w:r>
     </w:p>
     <w:p>
@@ -1196,43 +1787,7 @@
           <w:sz w:val="24"/>
           <w:szCs w:val="24"/>
         </w:rPr>
-        <w:t xml:space="preserve">The vast majority accept that importance is chosen in semantics, yet this isn't </w:t>
-      </w:r>
-      <w:proofErr w:type="gramStart"/>
-      <w:r>
-        <w:rPr>
-          <w:rFonts w:ascii="Century Schoolbook" w:hAnsi="Century Schoolbook"/>
-          <w:sz w:val="24"/>
-          <w:szCs w:val="24"/>
-        </w:rPr>
-        <w:t>true;</w:t>
-      </w:r>
-      <w:proofErr w:type="gramEnd"/>
-      <w:r>
-        <w:rPr>
-          <w:rFonts w:ascii="Century Schoolbook" w:hAnsi="Century Schoolbook"/>
-          <w:sz w:val="24"/>
-          <w:szCs w:val="24"/>
-        </w:rPr>
-        <w:t xml:space="preserve"> which means is offered to all levels. Semantic handling recognizes the different implications of an expression in view of the connections between the sentence's statement-level implications. This degree of handling can incorporate semantic disambiguation of words with various implications, like how syntactic disambiguation of expressions can be confounded as various grammatical features is refined at the syntactic level. For instance, the word 'document' may allude to a fastener for gathering papers, an instrument for </w:t>
-      </w:r>
-      <w:proofErr w:type="spellStart"/>
-      <w:r>
-        <w:rPr>
-          <w:rFonts w:ascii="Century Schoolbook" w:hAnsi="Century Schoolbook"/>
-          <w:sz w:val="24"/>
-          <w:szCs w:val="24"/>
-        </w:rPr>
-        <w:t>molding</w:t>
-      </w:r>
-      <w:proofErr w:type="spellEnd"/>
-      <w:r>
-        <w:rPr>
-          <w:rFonts w:ascii="Century Schoolbook" w:hAnsi="Century Schoolbook"/>
-          <w:sz w:val="24"/>
-          <w:szCs w:val="24"/>
-        </w:rPr>
-        <w:t xml:space="preserve"> one's fingernails, or a line of individuals </w:t>
+        <w:t xml:space="preserve">The vast majority accept that importance is chosen in semantics, yet this isn't true; which means is offered to all levels. Semantic handling recognizes the different implications of an expression in view of the connections </w:t>
       </w:r>
       <w:r>
         <w:rPr>
@@ -1241,18 +1796,32 @@
           <w:szCs w:val="24"/>
         </w:rPr>
         <w:lastRenderedPageBreak/>
-        <w:t xml:space="preserve">in a line (Elizabeth D. Liddy, 2001) [7]. The semantic level inspects words for word reference clarification just as the explanation got from the setting of the sentence. Most words have more than one </w:t>
-      </w:r>
-      <w:proofErr w:type="gramStart"/>
-      <w:r>
-        <w:rPr>
-          <w:rFonts w:ascii="Century Schoolbook" w:hAnsi="Century Schoolbook"/>
-          <w:sz w:val="24"/>
-          <w:szCs w:val="24"/>
-        </w:rPr>
-        <w:t>clarification,</w:t>
-      </w:r>
-      <w:proofErr w:type="gramEnd"/>
+        <w:t xml:space="preserve">between the sentence's statement-level implications. This degree of handling can incorporate semantic disambiguation of words with various implications, like how syntactic disambiguation of expressions can be confounded as various grammatical features is refined at the syntactic level. For instance, the word 'document' may allude to a fastener for gathering papers, an instrument for </w:t>
+      </w:r>
+      <w:r>
+        <w:rPr>
+          <w:rFonts w:ascii="Century Schoolbook" w:hAnsi="Century Schoolbook"/>
+          <w:sz w:val="24"/>
+          <w:szCs w:val="24"/>
+        </w:rPr>
+        <w:t>moulding</w:t>
+      </w:r>
+      <w:r>
+        <w:rPr>
+          <w:rFonts w:ascii="Century Schoolbook" w:hAnsi="Century Schoolbook"/>
+          <w:sz w:val="24"/>
+          <w:szCs w:val="24"/>
+        </w:rPr>
+        <w:t xml:space="preserve"> one's fingernails, or a line of individuals in a line (Elizabeth D. Liddy, 2001) [7]. The semantic level inspects words for word reference clarification just as the explanation got from the setting of the sentence. Most words have more than one </w:t>
+      </w:r>
+      <w:r>
+        <w:rPr>
+          <w:rFonts w:ascii="Century Schoolbook" w:hAnsi="Century Schoolbook"/>
+          <w:sz w:val="24"/>
+          <w:szCs w:val="24"/>
+        </w:rPr>
+        <w:t>clarification;</w:t>
+      </w:r>
       <w:r>
         <w:rPr>
           <w:rFonts w:ascii="Century Schoolbook" w:hAnsi="Century Schoolbook"/>
@@ -1381,16 +1950,14 @@
         </w:rPr>
         <w:t xml:space="preserve">Practical is worried about the strong utilization of language in conditions, and it utilizes stub far </w:t>
       </w:r>
-      <w:proofErr w:type="gramStart"/>
-      <w:r>
-        <w:rPr>
-          <w:rFonts w:ascii="Century Schoolbook" w:hAnsi="Century Schoolbook"/>
-          <w:sz w:val="24"/>
-          <w:szCs w:val="24"/>
-        </w:rPr>
-        <w:t>in excess of</w:t>
-      </w:r>
-      <w:proofErr w:type="gramEnd"/>
+      <w:r>
+        <w:rPr>
+          <w:rFonts w:ascii="Century Schoolbook" w:hAnsi="Century Schoolbook"/>
+          <w:sz w:val="24"/>
+          <w:szCs w:val="24"/>
+        </w:rPr>
+        <w:t>more than</w:t>
+      </w:r>
       <w:r>
         <w:rPr>
           <w:rFonts w:ascii="Century Schoolbook" w:hAnsi="Century Schoolbook"/>
@@ -1409,6 +1976,814 @@
           <w:szCs w:val="24"/>
         </w:rPr>
       </w:pPr>
+    </w:p>
+    <w:p>
+      <w:pPr>
+        <w:jc w:val="both"/>
+        <w:rPr>
+          <w:rFonts w:ascii="Century Schoolbook" w:hAnsi="Century Schoolbook"/>
+          <w:sz w:val="24"/>
+          <w:szCs w:val="24"/>
+        </w:rPr>
+      </w:pPr>
+    </w:p>
+    <w:p>
+      <w:pPr>
+        <w:jc w:val="both"/>
+        <w:rPr>
+          <w:rFonts w:ascii="Century Schoolbook" w:hAnsi="Century Schoolbook"/>
+          <w:sz w:val="24"/>
+          <w:szCs w:val="24"/>
+        </w:rPr>
+      </w:pPr>
+    </w:p>
+    <w:p>
+      <w:pPr>
+        <w:jc w:val="both"/>
+        <w:rPr>
+          <w:rFonts w:ascii="Century Schoolbook" w:hAnsi="Century Schoolbook"/>
+          <w:sz w:val="24"/>
+          <w:szCs w:val="24"/>
+        </w:rPr>
+      </w:pPr>
+    </w:p>
+    <w:p>
+      <w:pPr>
+        <w:jc w:val="both"/>
+        <w:rPr>
+          <w:rFonts w:ascii="Arial" w:hAnsi="Arial" w:cs="Arial"/>
+          <w:b/>
+          <w:bCs/>
+          <w:sz w:val="32"/>
+          <w:szCs w:val="32"/>
+        </w:rPr>
+      </w:pPr>
+    </w:p>
+    <w:p>
+      <w:pPr>
+        <w:jc w:val="both"/>
+        <w:rPr>
+          <w:rFonts w:ascii="Arial" w:hAnsi="Arial" w:cs="Arial"/>
+          <w:b/>
+          <w:bCs/>
+          <w:sz w:val="32"/>
+          <w:szCs w:val="32"/>
+        </w:rPr>
+      </w:pPr>
+    </w:p>
+    <w:p>
+      <w:pPr>
+        <w:pStyle w:val="NormalWeb"/>
+        <w:rPr>
+          <w:rFonts w:ascii="Arial" w:hAnsi="Arial" w:cs="Arial"/>
+          <w:b/>
+          <w:bCs/>
+          <w:sz w:val="32"/>
+          <w:szCs w:val="32"/>
+        </w:rPr>
+      </w:pPr>
+    </w:p>
+    <w:p>
+      <w:pPr>
+        <w:pStyle w:val="NormalWeb"/>
+        <w:jc w:val="center"/>
+        <w:rPr>
+          <w:rFonts w:ascii="Century Schoolbook" w:hAnsi="Century Schoolbook" w:cs="Arial"/>
+          <w:b/>
+          <w:bCs/>
+          <w:sz w:val="32"/>
+          <w:szCs w:val="32"/>
+        </w:rPr>
+      </w:pPr>
+      <w:r>
+        <w:rPr>
+          <w:rFonts w:ascii="Century Schoolbook" w:hAnsi="Century Schoolbook" w:cs="Arial"/>
+          <w:b/>
+          <w:bCs/>
+          <w:sz w:val="32"/>
+          <w:szCs w:val="32"/>
+        </w:rPr>
+        <w:lastRenderedPageBreak/>
+        <w:t>NLP TOOLS AND TECHNIQIUE</w:t>
+      </w:r>
+    </w:p>
+    <w:p>
+      <w:pPr>
+        <w:pStyle w:val="NormalWeb"/>
+        <w:rPr>
+          <w:rFonts w:ascii="Century Schoolbook" w:hAnsi="Century Schoolbook" w:cs="Open Sans"/>
+          <w:color w:val="2B3E51"/>
+        </w:rPr>
+      </w:pPr>
+    </w:p>
+    <w:p>
+      <w:pPr>
+        <w:pStyle w:val="NormalWeb"/>
+        <w:rPr>
+          <w:rFonts w:ascii="Century Schoolbook" w:hAnsi="Century Schoolbook" w:cs="Arial"/>
+          <w:color w:val="2B3E51"/>
+        </w:rPr>
+      </w:pPr>
+      <w:r>
+        <w:rPr>
+          <w:rFonts w:ascii="Century Schoolbook" w:hAnsi="Century Schoolbook" w:cs="Arial"/>
+          <w:color w:val="2B3E51"/>
+        </w:rPr>
+        <w:t>NLP can be used through SaaS (Software as a Service) tools or using open-source libraries.</w:t>
+      </w:r>
+    </w:p>
+    <w:p>
+      <w:pPr>
+        <w:pStyle w:val="NormalWeb"/>
+        <w:jc w:val="both"/>
+        <w:rPr>
+          <w:rFonts w:ascii="Century Schoolbook" w:hAnsi="Century Schoolbook" w:cs="Arial"/>
+          <w:sz w:val="32"/>
+          <w:szCs w:val="32"/>
+        </w:rPr>
+      </w:pPr>
+      <w:r>
+        <w:rPr>
+          <w:rFonts w:ascii="Century Schoolbook" w:hAnsi="Century Schoolbook" w:cs="Arial"/>
+          <w:shd w:val="clear" w:color="auto" w:fill="FFFFFF"/>
+        </w:rPr>
+        <w:t xml:space="preserve">SaaS tools are </w:t>
+      </w:r>
+      <w:r>
+        <w:rPr>
+          <w:rFonts w:ascii="Century Schoolbook" w:hAnsi="Century Schoolbook" w:cs="Arial"/>
+        </w:rPr>
+        <w:t>powerful, out-of-the-box, cloud-based</w:t>
+      </w:r>
+      <w:r>
+        <w:rPr>
+          <w:rFonts w:ascii="Century Schoolbook" w:hAnsi="Century Schoolbook" w:cs="Arial"/>
+          <w:shd w:val="clear" w:color="auto" w:fill="FFFFFF"/>
+        </w:rPr>
+        <w:t xml:space="preserve"> solutions that can be implemented with </w:t>
+      </w:r>
+      <w:r>
+        <w:rPr>
+          <w:rFonts w:ascii="Century Schoolbook" w:hAnsi="Century Schoolbook" w:cs="Arial"/>
+        </w:rPr>
+        <w:t>little</w:t>
+      </w:r>
+      <w:r>
+        <w:rPr>
+          <w:rFonts w:ascii="Century Schoolbook" w:hAnsi="Century Schoolbook" w:cs="Arial"/>
+          <w:shd w:val="clear" w:color="auto" w:fill="FFFFFF"/>
+        </w:rPr>
+        <w:t xml:space="preserve"> or no code. SaaS platforms often </w:t>
+      </w:r>
+      <w:r>
+        <w:rPr>
+          <w:rFonts w:ascii="Century Schoolbook" w:hAnsi="Century Schoolbook" w:cs="Arial"/>
+        </w:rPr>
+        <w:t>provide pre-trained</w:t>
+      </w:r>
+      <w:r>
+        <w:rPr>
+          <w:rFonts w:ascii="Century Schoolbook" w:hAnsi="Century Schoolbook" w:cs="Arial"/>
+          <w:shd w:val="clear" w:color="auto" w:fill="FFFFFF"/>
+        </w:rPr>
+        <w:t xml:space="preserve"> NLP </w:t>
+      </w:r>
+      <w:r>
+        <w:rPr>
+          <w:rFonts w:ascii="Century Schoolbook" w:hAnsi="Century Schoolbook" w:cs="Arial"/>
+        </w:rPr>
+        <w:t>models</w:t>
+      </w:r>
+      <w:r>
+        <w:rPr>
+          <w:rFonts w:ascii="Century Schoolbook" w:hAnsi="Century Schoolbook" w:cs="Arial"/>
+          <w:shd w:val="clear" w:color="auto" w:fill="FFFFFF"/>
+        </w:rPr>
+        <w:t xml:space="preserve"> and </w:t>
+      </w:r>
+      <w:r>
+        <w:rPr>
+          <w:rFonts w:ascii="Century Schoolbook" w:hAnsi="Century Schoolbook" w:cs="Arial"/>
+        </w:rPr>
+        <w:t>APIs. These</w:t>
+      </w:r>
+      <w:r>
+        <w:rPr>
+          <w:rFonts w:ascii="Century Schoolbook" w:hAnsi="Century Schoolbook" w:cs="Arial"/>
+          <w:shd w:val="clear" w:color="auto" w:fill="FFFFFF"/>
+        </w:rPr>
+        <w:t xml:space="preserve"> are </w:t>
+      </w:r>
+      <w:r>
+        <w:rPr>
+          <w:rFonts w:ascii="Century Schoolbook" w:hAnsi="Century Schoolbook" w:cs="Arial"/>
+        </w:rPr>
+        <w:t>for users who need</w:t>
+      </w:r>
+      <w:r>
+        <w:rPr>
+          <w:rFonts w:ascii="Century Schoolbook" w:hAnsi="Century Schoolbook" w:cs="Arial"/>
+          <w:shd w:val="clear" w:color="auto" w:fill="FFFFFF"/>
+        </w:rPr>
+        <w:t xml:space="preserve"> more </w:t>
+      </w:r>
+      <w:r>
+        <w:rPr>
+          <w:rFonts w:ascii="Century Schoolbook" w:hAnsi="Century Schoolbook" w:cs="Arial"/>
+        </w:rPr>
+        <w:t>flexible low-code options. A professional developer or programmer</w:t>
+      </w:r>
+      <w:r>
+        <w:rPr>
+          <w:rFonts w:ascii="Century Schoolbook" w:hAnsi="Century Schoolbook" w:cs="Arial"/>
+          <w:shd w:val="clear" w:color="auto" w:fill="FFFFFF"/>
+        </w:rPr>
+        <w:t xml:space="preserve"> who </w:t>
+      </w:r>
+      <w:r>
+        <w:rPr>
+          <w:rFonts w:ascii="Century Schoolbook" w:hAnsi="Century Schoolbook" w:cs="Arial"/>
+        </w:rPr>
+        <w:t>wants</w:t>
+      </w:r>
+      <w:r>
+        <w:rPr>
+          <w:rFonts w:ascii="Century Schoolbook" w:hAnsi="Century Schoolbook" w:cs="Arial"/>
+          <w:shd w:val="clear" w:color="auto" w:fill="FFFFFF"/>
+        </w:rPr>
+        <w:t xml:space="preserve"> to simplify their work.</w:t>
+      </w:r>
+    </w:p>
+    <w:p>
+      <w:pPr>
+        <w:jc w:val="both"/>
+        <w:rPr>
+          <w:rFonts w:ascii="Century Schoolbook" w:hAnsi="Century Schoolbook" w:cs="Arial"/>
+          <w:sz w:val="24"/>
+          <w:szCs w:val="24"/>
+        </w:rPr>
+      </w:pPr>
+      <w:r>
+        <w:rPr>
+          <w:rFonts w:ascii="Century Schoolbook" w:hAnsi="Century Schoolbook" w:cs="Arial"/>
+          <w:sz w:val="24"/>
+          <w:szCs w:val="24"/>
+        </w:rPr>
+        <w:t>Open-source libraries, on the other hand, are free and flexible, allowing you to fully customize your NLP tools. However, because they are aimed at developers, they are very complex to understand and require machine learning experience to build open-source NLP tools. Fortunately, however, most are community-driven frameworks, so you can count on a lot of support.</w:t>
+      </w:r>
+    </w:p>
+    <w:p>
+      <w:pPr>
+        <w:jc w:val="both"/>
+        <w:rPr>
+          <w:rFonts w:ascii="Century Schoolbook" w:hAnsi="Century Schoolbook" w:cs="Arial"/>
+          <w:sz w:val="24"/>
+          <w:szCs w:val="24"/>
+        </w:rPr>
+      </w:pPr>
+      <w:r>
+        <w:rPr>
+          <w:rFonts w:ascii="Century Schoolbook" w:hAnsi="Century Schoolbook" w:cs="Arial"/>
+          <w:sz w:val="24"/>
+          <w:szCs w:val="24"/>
+        </w:rPr>
+        <w:t xml:space="preserve">The Natural Language Toolkit (NLTK) using Python is one of the leading tools for NLP modelling. NLTK focuses on research and education in the field of NLP and is supported by an active community and a variety of language processing tutorials, sample datasets, and resources, including comprehensive manuals on language processing and Python. </w:t>
+      </w:r>
+    </w:p>
+    <w:p>
+      <w:pPr>
+        <w:jc w:val="both"/>
+        <w:rPr>
+          <w:rFonts w:ascii="Century Schoolbook" w:hAnsi="Century Schoolbook" w:cs="Arial"/>
+          <w:sz w:val="24"/>
+          <w:szCs w:val="24"/>
+        </w:rPr>
+      </w:pPr>
+      <w:r>
+        <w:rPr>
+          <w:rFonts w:ascii="Century Schoolbook" w:hAnsi="Century Schoolbook" w:cs="Arial"/>
+          <w:sz w:val="24"/>
+          <w:szCs w:val="24"/>
+        </w:rPr>
+        <w:t>This library takes some time to master but is considered a great playground for hands-on experience with NLP. The modular structure of NLTK provides numerous components for NLP tasks such as tokenization, tagging, stemming, parsing, and classification.</w:t>
+      </w:r>
+    </w:p>
+    <w:p>
+      <w:pPr>
+        <w:jc w:val="both"/>
+        <w:rPr>
+          <w:rFonts w:ascii="Century Schoolbook" w:hAnsi="Century Schoolbook" w:cs="Arial"/>
+          <w:sz w:val="24"/>
+          <w:szCs w:val="24"/>
+        </w:rPr>
+      </w:pPr>
+    </w:p>
+    <w:p>
+      <w:pPr>
+        <w:jc w:val="center"/>
+        <w:rPr>
+          <w:rFonts w:ascii="Arial" w:hAnsi="Arial" w:cs="Arial"/>
+          <w:sz w:val="24"/>
+          <w:szCs w:val="24"/>
+        </w:rPr>
+      </w:pPr>
+      <w:r>
+        <w:rPr>
+          <w:noProof/>
+        </w:rPr>
+        <w:drawing>
+          <wp:inline distT="0" distB="0" distL="0" distR="0" wp14:anchorId="1FCDFDD8" wp14:editId="6BB1717E">
+            <wp:extent cx="4333875" cy="2732560"/>
+            <wp:effectExtent l="0" t="0" r="0" b="0"/>
+            <wp:docPr id="4" name="Picture 4" descr="Natural Language Toolkit"/>
+            <wp:cNvGraphicFramePr>
+              <a:graphicFrameLocks xmlns:a="http://schemas.openxmlformats.org/drawingml/2006/main" noChangeAspect="1"/>
+            </wp:cNvGraphicFramePr>
+            <a:graphic xmlns:a="http://schemas.openxmlformats.org/drawingml/2006/main">
+              <a:graphicData uri="http://schemas.openxmlformats.org/drawingml/2006/picture">
+                <pic:pic xmlns:pic="http://schemas.openxmlformats.org/drawingml/2006/picture">
+                  <pic:nvPicPr>
+                    <pic:cNvPr id="0" name="Picture 1" descr="Natural Language Toolkit"/>
+                    <pic:cNvPicPr>
+                      <a:picLocks noChangeAspect="1" noChangeArrowheads="1"/>
+                    </pic:cNvPicPr>
+                  </pic:nvPicPr>
+                  <pic:blipFill>
+                    <a:blip r:embed="rId8" cstate="print">
+                      <a:extLst>
+                        <a:ext uri="{28A0092B-C50C-407E-A947-70E740481C1C}">
+                          <a14:useLocalDpi xmlns:a14="http://schemas.microsoft.com/office/drawing/2010/main" val="0"/>
+                        </a:ext>
+                      </a:extLst>
+                    </a:blip>
+                    <a:srcRect/>
+                    <a:stretch>
+                      <a:fillRect/>
+                    </a:stretch>
+                  </pic:blipFill>
+                  <pic:spPr bwMode="auto">
+                    <a:xfrm>
+                      <a:off x="0" y="0"/>
+                      <a:ext cx="4337650" cy="2734940"/>
+                    </a:xfrm>
+                    <a:prstGeom prst="rect">
+                      <a:avLst/>
+                    </a:prstGeom>
+                    <a:noFill/>
+                    <a:ln>
+                      <a:noFill/>
+                    </a:ln>
+                  </pic:spPr>
+                </pic:pic>
+              </a:graphicData>
+            </a:graphic>
+          </wp:inline>
+        </w:drawing>
+      </w:r>
+    </w:p>
+    <w:p>
+      <w:pPr>
+        <w:jc w:val="both"/>
+        <w:rPr>
+          <w:rFonts w:ascii="Century Schoolbook" w:hAnsi="Century Schoolbook"/>
+          <w:sz w:val="24"/>
+          <w:szCs w:val="24"/>
+        </w:rPr>
+      </w:pPr>
+    </w:p>
+    <w:p>
+      <w:pPr>
+        <w:jc w:val="both"/>
+        <w:rPr>
+          <w:rFonts w:ascii="Century Schoolbook" w:hAnsi="Century Schoolbook"/>
+          <w:sz w:val="24"/>
+          <w:szCs w:val="24"/>
+        </w:rPr>
+      </w:pPr>
+      <w:r>
+        <w:rPr>
+          <w:rFonts w:ascii="Century Schoolbook" w:hAnsi="Century Schoolbook"/>
+          <w:sz w:val="24"/>
+          <w:szCs w:val="24"/>
+        </w:rPr>
+        <w:lastRenderedPageBreak/>
+        <w:t xml:space="preserve">There are different techniques in NLP that we can use to extract text from a </w:t>
+      </w:r>
+      <w:r>
+        <w:rPr>
+          <w:rFonts w:ascii="Century Schoolbook" w:hAnsi="Century Schoolbook"/>
+          <w:sz w:val="24"/>
+          <w:szCs w:val="24"/>
+        </w:rPr>
+        <w:t>given text</w:t>
+      </w:r>
+      <w:r>
+        <w:rPr>
+          <w:rFonts w:ascii="Century Schoolbook" w:hAnsi="Century Schoolbook"/>
+          <w:sz w:val="24"/>
+          <w:szCs w:val="24"/>
+        </w:rPr>
+        <w:t xml:space="preserve"> snippet: </w:t>
+      </w:r>
+    </w:p>
+    <w:p>
+      <w:pPr>
+        <w:numPr>
+          <w:ilvl w:val="0"/>
+          <w:numId w:val="2"/>
+        </w:numPr>
+        <w:shd w:val="clear" w:color="auto" w:fill="FFFFFF"/>
+        <w:spacing w:before="100" w:beforeAutospacing="1" w:after="100" w:afterAutospacing="1" w:line="240" w:lineRule="auto"/>
+        <w:ind w:left="1170"/>
+        <w:rPr>
+          <w:rFonts w:ascii="Century Schoolbook" w:eastAsia="Times New Roman" w:hAnsi="Century Schoolbook" w:cs="Times New Roman"/>
+          <w:color w:val="334960"/>
+          <w:sz w:val="24"/>
+          <w:szCs w:val="24"/>
+          <w:lang w:val="en-US"/>
+        </w:rPr>
+      </w:pPr>
+      <w:r>
+        <w:rPr>
+          <w:rFonts w:ascii="Century Schoolbook" w:eastAsia="Times New Roman" w:hAnsi="Century Schoolbook" w:cs="Times New Roman"/>
+          <w:b/>
+          <w:bCs/>
+          <w:color w:val="334960"/>
+          <w:sz w:val="24"/>
+          <w:szCs w:val="24"/>
+          <w:lang w:val="en-US"/>
+        </w:rPr>
+        <w:t>Sentence segmentation</w:t>
+      </w:r>
+      <w:r>
+        <w:rPr>
+          <w:rFonts w:ascii="Century Schoolbook" w:eastAsia="Times New Roman" w:hAnsi="Century Schoolbook" w:cs="Times New Roman"/>
+          <w:color w:val="334960"/>
+          <w:sz w:val="24"/>
+          <w:szCs w:val="24"/>
+          <w:lang w:val="en-US"/>
+        </w:rPr>
+        <w:t xml:space="preserve"> - </w:t>
+      </w:r>
+      <w:r>
+        <w:rPr>
+          <w:rFonts w:ascii="Century Schoolbook" w:eastAsia="Times New Roman" w:hAnsi="Century Schoolbook" w:cs="Times New Roman"/>
+          <w:color w:val="334960"/>
+          <w:sz w:val="24"/>
+          <w:szCs w:val="24"/>
+          <w:lang w:val="en-US"/>
+        </w:rPr>
+        <w:t>Defines sentence boundaries in the given text. That is, where one sentence ends and another begins. Sentences are often marked ended with the punctuation mark ‘.’</w:t>
+      </w:r>
+      <w:r>
+        <w:rPr>
+          <w:rFonts w:ascii="Century Schoolbook" w:eastAsia="Times New Roman" w:hAnsi="Century Schoolbook" w:cs="Times New Roman"/>
+          <w:color w:val="334960"/>
+          <w:sz w:val="24"/>
+          <w:szCs w:val="24"/>
+          <w:lang w:val="en-US"/>
+        </w:rPr>
+        <w:t>.</w:t>
+      </w:r>
+    </w:p>
+    <w:p>
+      <w:pPr>
+        <w:numPr>
+          <w:ilvl w:val="0"/>
+          <w:numId w:val="2"/>
+        </w:numPr>
+        <w:shd w:val="clear" w:color="auto" w:fill="FFFFFF"/>
+        <w:spacing w:before="100" w:beforeAutospacing="1" w:after="100" w:afterAutospacing="1" w:line="240" w:lineRule="auto"/>
+        <w:ind w:left="1170"/>
+        <w:rPr>
+          <w:rFonts w:ascii="Century Schoolbook" w:eastAsia="Times New Roman" w:hAnsi="Century Schoolbook" w:cs="Times New Roman"/>
+          <w:color w:val="334960"/>
+          <w:sz w:val="24"/>
+          <w:szCs w:val="24"/>
+          <w:lang w:val="en-US"/>
+        </w:rPr>
+      </w:pPr>
+      <w:r>
+        <w:rPr>
+          <w:rFonts w:ascii="Century Schoolbook" w:eastAsia="Times New Roman" w:hAnsi="Century Schoolbook" w:cs="Times New Roman"/>
+          <w:b/>
+          <w:bCs/>
+          <w:color w:val="334960"/>
+          <w:sz w:val="24"/>
+          <w:szCs w:val="24"/>
+          <w:lang w:val="en-US"/>
+        </w:rPr>
+        <w:t>Tokenization</w:t>
+      </w:r>
+      <w:r>
+        <w:rPr>
+          <w:rFonts w:ascii="Century Schoolbook" w:eastAsia="Times New Roman" w:hAnsi="Century Schoolbook" w:cs="Times New Roman"/>
+          <w:color w:val="334960"/>
+          <w:sz w:val="24"/>
+          <w:szCs w:val="24"/>
+          <w:lang w:val="en-US"/>
+        </w:rPr>
+        <w:t xml:space="preserve"> - </w:t>
+      </w:r>
+      <w:r>
+        <w:rPr>
+          <w:rFonts w:ascii="Century Schoolbook" w:eastAsia="Times New Roman" w:hAnsi="Century Schoolbook" w:cs="Times New Roman"/>
+          <w:color w:val="334960"/>
+          <w:sz w:val="24"/>
+          <w:szCs w:val="24"/>
+          <w:lang w:val="en-US"/>
+        </w:rPr>
+        <w:t>Identifies various words, numbers, and other punctuation mark</w:t>
+      </w:r>
+      <w:r>
+        <w:rPr>
+          <w:rFonts w:ascii="Century Schoolbook" w:eastAsia="Times New Roman" w:hAnsi="Century Schoolbook" w:cs="Times New Roman"/>
+          <w:color w:val="334960"/>
+          <w:sz w:val="24"/>
+          <w:szCs w:val="24"/>
+          <w:lang w:val="en-US"/>
+        </w:rPr>
+        <w:t xml:space="preserve"> and treat them individually. </w:t>
+      </w:r>
+    </w:p>
+    <w:p>
+      <w:pPr>
+        <w:numPr>
+          <w:ilvl w:val="0"/>
+          <w:numId w:val="2"/>
+        </w:numPr>
+        <w:shd w:val="clear" w:color="auto" w:fill="FFFFFF"/>
+        <w:spacing w:before="100" w:beforeAutospacing="1" w:after="100" w:afterAutospacing="1" w:line="240" w:lineRule="auto"/>
+        <w:ind w:left="1170"/>
+        <w:rPr>
+          <w:rFonts w:ascii="Century Schoolbook" w:eastAsia="Times New Roman" w:hAnsi="Century Schoolbook" w:cs="Times New Roman"/>
+          <w:color w:val="334960"/>
+          <w:sz w:val="24"/>
+          <w:szCs w:val="24"/>
+          <w:lang w:val="en-US"/>
+        </w:rPr>
+      </w:pPr>
+      <w:r>
+        <w:rPr>
+          <w:rFonts w:ascii="Century Schoolbook" w:eastAsia="Times New Roman" w:hAnsi="Century Schoolbook" w:cs="Times New Roman"/>
+          <w:b/>
+          <w:bCs/>
+          <w:color w:val="334960"/>
+          <w:sz w:val="24"/>
+          <w:szCs w:val="24"/>
+          <w:lang w:val="en-US"/>
+        </w:rPr>
+        <w:t>Stemming</w:t>
+      </w:r>
+      <w:r>
+        <w:rPr>
+          <w:rFonts w:ascii="Century Schoolbook" w:eastAsia="Times New Roman" w:hAnsi="Century Schoolbook" w:cs="Times New Roman"/>
+          <w:color w:val="334960"/>
+          <w:sz w:val="24"/>
+          <w:szCs w:val="24"/>
+          <w:lang w:val="en-US"/>
+        </w:rPr>
+        <w:t> - It strips the ending of words like ‘eating’ is reduced to ‘eat.’</w:t>
+      </w:r>
+    </w:p>
+    <w:p>
+      <w:pPr>
+        <w:numPr>
+          <w:ilvl w:val="0"/>
+          <w:numId w:val="2"/>
+        </w:numPr>
+        <w:shd w:val="clear" w:color="auto" w:fill="FFFFFF"/>
+        <w:spacing w:before="100" w:beforeAutospacing="1" w:after="100" w:afterAutospacing="1" w:line="240" w:lineRule="auto"/>
+        <w:ind w:left="1170"/>
+        <w:rPr>
+          <w:rFonts w:ascii="Century Schoolbook" w:eastAsia="Times New Roman" w:hAnsi="Century Schoolbook" w:cs="Times New Roman"/>
+          <w:color w:val="334960"/>
+          <w:sz w:val="24"/>
+          <w:szCs w:val="24"/>
+          <w:lang w:val="en-US"/>
+        </w:rPr>
+      </w:pPr>
+      <w:r>
+        <w:rPr>
+          <w:rFonts w:ascii="Century Schoolbook" w:eastAsia="Times New Roman" w:hAnsi="Century Schoolbook" w:cs="Times New Roman"/>
+          <w:b/>
+          <w:bCs/>
+          <w:color w:val="334960"/>
+          <w:sz w:val="24"/>
+          <w:szCs w:val="24"/>
+          <w:lang w:val="en-US"/>
+        </w:rPr>
+        <w:t>Part of speech (POS) tagging</w:t>
+      </w:r>
+      <w:r>
+        <w:rPr>
+          <w:rFonts w:ascii="Century Schoolbook" w:eastAsia="Times New Roman" w:hAnsi="Century Schoolbook" w:cs="Times New Roman"/>
+          <w:color w:val="334960"/>
+          <w:sz w:val="24"/>
+          <w:szCs w:val="24"/>
+          <w:lang w:val="en-US"/>
+        </w:rPr>
+        <w:t> - It assigns each word in a sentence its own part-of-speech tag such as designating word as noun or adverb.</w:t>
+      </w:r>
+    </w:p>
+    <w:p>
+      <w:pPr>
+        <w:numPr>
+          <w:ilvl w:val="0"/>
+          <w:numId w:val="2"/>
+        </w:numPr>
+        <w:shd w:val="clear" w:color="auto" w:fill="FFFFFF"/>
+        <w:spacing w:before="100" w:beforeAutospacing="1" w:after="100" w:afterAutospacing="1" w:line="240" w:lineRule="auto"/>
+        <w:ind w:left="1170"/>
+        <w:rPr>
+          <w:rFonts w:ascii="Century Schoolbook" w:eastAsia="Times New Roman" w:hAnsi="Century Schoolbook" w:cs="Times New Roman"/>
+          <w:color w:val="334960"/>
+          <w:sz w:val="24"/>
+          <w:szCs w:val="24"/>
+          <w:lang w:val="en-US"/>
+        </w:rPr>
+      </w:pPr>
+      <w:r>
+        <w:rPr>
+          <w:rFonts w:ascii="Century Schoolbook" w:eastAsia="Times New Roman" w:hAnsi="Century Schoolbook" w:cs="Times New Roman"/>
+          <w:b/>
+          <w:bCs/>
+          <w:color w:val="334960"/>
+          <w:sz w:val="24"/>
+          <w:szCs w:val="24"/>
+          <w:lang w:val="en-US"/>
+        </w:rPr>
+        <w:t>Parsing</w:t>
+      </w:r>
+      <w:r>
+        <w:rPr>
+          <w:rFonts w:ascii="Century Schoolbook" w:eastAsia="Times New Roman" w:hAnsi="Century Schoolbook" w:cs="Times New Roman"/>
+          <w:color w:val="334960"/>
+          <w:sz w:val="24"/>
+          <w:szCs w:val="24"/>
+          <w:lang w:val="en-US"/>
+        </w:rPr>
+        <w:t> - It involves dividing given text into different categories. To answer a question like this part of sentence modify another part of the sentence.</w:t>
+      </w:r>
+    </w:p>
+    <w:p>
+      <w:pPr>
+        <w:numPr>
+          <w:ilvl w:val="0"/>
+          <w:numId w:val="2"/>
+        </w:numPr>
+        <w:shd w:val="clear" w:color="auto" w:fill="FFFFFF"/>
+        <w:spacing w:before="100" w:beforeAutospacing="1" w:after="100" w:afterAutospacing="1" w:line="240" w:lineRule="auto"/>
+        <w:ind w:left="1170"/>
+        <w:rPr>
+          <w:rFonts w:ascii="Century Schoolbook" w:eastAsia="Times New Roman" w:hAnsi="Century Schoolbook" w:cs="Times New Roman"/>
+          <w:color w:val="334960"/>
+          <w:sz w:val="24"/>
+          <w:szCs w:val="24"/>
+          <w:lang w:val="en-US"/>
+        </w:rPr>
+      </w:pPr>
+      <w:r>
+        <w:rPr>
+          <w:rFonts w:ascii="Century Schoolbook" w:eastAsia="Times New Roman" w:hAnsi="Century Schoolbook" w:cs="Times New Roman"/>
+          <w:b/>
+          <w:bCs/>
+          <w:color w:val="334960"/>
+          <w:sz w:val="24"/>
+          <w:szCs w:val="24"/>
+          <w:lang w:val="en-US"/>
+        </w:rPr>
+        <w:t>Named Entity Recognition</w:t>
+      </w:r>
+      <w:r>
+        <w:rPr>
+          <w:rFonts w:ascii="Century Schoolbook" w:eastAsia="Times New Roman" w:hAnsi="Century Schoolbook" w:cs="Times New Roman"/>
+          <w:color w:val="334960"/>
+          <w:sz w:val="24"/>
+          <w:szCs w:val="24"/>
+          <w:lang w:val="en-US"/>
+        </w:rPr>
+        <w:t xml:space="preserve"> - It identifies entities such as persons, </w:t>
+      </w:r>
+      <w:r>
+        <w:rPr>
+          <w:rFonts w:ascii="Century Schoolbook" w:eastAsia="Times New Roman" w:hAnsi="Century Schoolbook" w:cs="Times New Roman"/>
+          <w:color w:val="334960"/>
+          <w:sz w:val="24"/>
+          <w:szCs w:val="24"/>
+          <w:lang w:val="en-US"/>
+        </w:rPr>
+        <w:t>location,</w:t>
+      </w:r>
+      <w:r>
+        <w:rPr>
+          <w:rFonts w:ascii="Century Schoolbook" w:eastAsia="Times New Roman" w:hAnsi="Century Schoolbook" w:cs="Times New Roman"/>
+          <w:color w:val="334960"/>
+          <w:sz w:val="24"/>
+          <w:szCs w:val="24"/>
+          <w:lang w:val="en-US"/>
+        </w:rPr>
+        <w:t xml:space="preserve"> and time within the documents.</w:t>
+      </w:r>
+    </w:p>
+    <w:p>
+      <w:pPr>
+        <w:numPr>
+          <w:ilvl w:val="0"/>
+          <w:numId w:val="2"/>
+        </w:numPr>
+        <w:shd w:val="clear" w:color="auto" w:fill="FFFFFF"/>
+        <w:spacing w:before="100" w:beforeAutospacing="1" w:after="100" w:afterAutospacing="1" w:line="240" w:lineRule="auto"/>
+        <w:ind w:left="1170"/>
+        <w:rPr>
+          <w:rFonts w:ascii="Century Schoolbook" w:eastAsia="Times New Roman" w:hAnsi="Century Schoolbook" w:cs="Times New Roman"/>
+          <w:color w:val="334960"/>
+          <w:sz w:val="24"/>
+          <w:szCs w:val="24"/>
+          <w:lang w:val="en-US"/>
+        </w:rPr>
+      </w:pPr>
+      <w:r>
+        <w:rPr>
+          <w:rFonts w:ascii="Century Schoolbook" w:eastAsia="Times New Roman" w:hAnsi="Century Schoolbook" w:cs="Times New Roman"/>
+          <w:b/>
+          <w:bCs/>
+          <w:color w:val="334960"/>
+          <w:sz w:val="24"/>
+          <w:szCs w:val="24"/>
+          <w:lang w:val="en-US"/>
+        </w:rPr>
+        <w:t>Co-Reference resolution</w:t>
+      </w:r>
+      <w:r>
+        <w:rPr>
+          <w:rFonts w:ascii="Century Schoolbook" w:eastAsia="Times New Roman" w:hAnsi="Century Schoolbook" w:cs="Times New Roman"/>
+          <w:color w:val="334960"/>
+          <w:sz w:val="24"/>
+          <w:szCs w:val="24"/>
+          <w:lang w:val="en-US"/>
+        </w:rPr>
+        <w:t> - It is about defining the relationship of given the word in a sentence with a previous and the next sentence.</w:t>
+      </w:r>
+    </w:p>
+    <w:p>
+      <w:pPr>
+        <w:jc w:val="center"/>
+        <w:rPr>
+          <w:rFonts w:ascii="Century Schoolbook" w:hAnsi="Century Schoolbook"/>
+          <w:sz w:val="24"/>
+          <w:szCs w:val="24"/>
+        </w:rPr>
+      </w:pPr>
+      <w:r>
+        <w:rPr>
+          <w:rFonts w:ascii="Century Schoolbook" w:hAnsi="Century Schoolbook"/>
+          <w:sz w:val="24"/>
+          <w:szCs w:val="24"/>
+        </w:rPr>
+        <w:drawing>
+          <wp:inline distT="0" distB="0" distL="0" distR="0" wp14:anchorId="16806E7B" wp14:editId="20CAABF0">
+            <wp:extent cx="3041650" cy="4216318"/>
+            <wp:effectExtent l="0" t="0" r="6350" b="0"/>
+            <wp:docPr id="5" name="Picture 5" descr="Table&#10;&#10;Description automatically generated"/>
+            <wp:cNvGraphicFramePr>
+              <a:graphicFrameLocks xmlns:a="http://schemas.openxmlformats.org/drawingml/2006/main" noChangeAspect="1"/>
+            </wp:cNvGraphicFramePr>
+            <a:graphic xmlns:a="http://schemas.openxmlformats.org/drawingml/2006/main">
+              <a:graphicData uri="http://schemas.openxmlformats.org/drawingml/2006/picture">
+                <pic:pic xmlns:pic="http://schemas.openxmlformats.org/drawingml/2006/picture">
+                  <pic:nvPicPr>
+                    <pic:cNvPr id="5" name="Picture 5" descr="Table&#10;&#10;Description automatically generated"/>
+                    <pic:cNvPicPr/>
+                  </pic:nvPicPr>
+                  <pic:blipFill rotWithShape="1">
+                    <a:blip r:embed="rId9"/>
+                    <a:srcRect l="1237"/>
+                    <a:stretch/>
+                  </pic:blipFill>
+                  <pic:spPr bwMode="auto">
+                    <a:xfrm>
+                      <a:off x="0" y="0"/>
+                      <a:ext cx="3045129" cy="4221141"/>
+                    </a:xfrm>
+                    <a:prstGeom prst="rect">
+                      <a:avLst/>
+                    </a:prstGeom>
+                    <a:ln>
+                      <a:noFill/>
+                    </a:ln>
+                    <a:extLst>
+                      <a:ext uri="{53640926-AAD7-44D8-BBD7-CCE9431645EC}">
+                        <a14:shadowObscured xmlns:a14="http://schemas.microsoft.com/office/drawing/2010/main"/>
+                      </a:ext>
+                    </a:extLst>
+                  </pic:spPr>
+                </pic:pic>
+              </a:graphicData>
+            </a:graphic>
+          </wp:inline>
+        </w:drawing>
+      </w:r>
     </w:p>
     <w:sectPr>
       <w:pgSz w:w="11906" w:h="16838"/>
@@ -1423,6 +2798,155 @@
 <file path=word/numbering.xml><?xml version="1.0" encoding="utf-8"?>
 <w:numbering xmlns:wpc="http://schemas.microsoft.com/office/word/2010/wordprocessingCanvas" xmlns:cx="http://schemas.microsoft.com/office/drawing/2014/chartex" xmlns:cx1="http://schemas.microsoft.com/office/drawing/2015/9/8/chartex" xmlns:cx2="http://schemas.microsoft.com/office/drawing/2015/10/21/chartex" xmlns:cx3="http://schemas.microsoft.com/office/drawing/2016/5/9/chartex" xmlns:cx4="http://schemas.microsoft.com/office/drawing/2016/5/10/chartex" xmlns:cx5="http://schemas.microsoft.com/office/drawing/2016/5/11/chartex" xmlns:cx6="http://schemas.microsoft.com/office/drawing/2016/5/12/chartex" xmlns:cx7="http://schemas.microsoft.com/office/drawing/2016/5/13/chartex" xmlns:cx8="http://schemas.microsoft.com/office/drawing/2016/5/14/chartex" xmlns:mc="http://schemas.openxmlformats.org/markup-compatibility/2006" xmlns:aink="http://schemas.microsoft.com/office/drawing/2016/ink" xmlns:am3d="http://schemas.microsoft.com/office/drawing/2017/model3d" xmlns:o="urn:schemas-microsoft-com:office:office" xmlns:r="http://schemas.openxmlformats.org/officeDocument/2006/relationships" xmlns:m="http://schemas.openxmlformats.org/officeDocument/2006/math" xmlns:v="urn:schemas-microsoft-com:vml" xmlns:wp14="http://schemas.microsoft.com/office/word/2010/wordprocessingDrawing" xmlns:wp="http://schemas.openxmlformats.org/drawingml/2006/wordprocessingDrawing" xmlns:w10="urn:schemas-microsoft-com:office:word" xmlns:w="http://schemas.openxmlformats.org/wordprocessingml/2006/main" xmlns:w14="http://schemas.microsoft.com/office/word/2010/wordml" xmlns:w15="http://schemas.microsoft.com/office/word/2012/wordml" xmlns:w16cex="http://schemas.microsoft.com/office/word/2018/wordml/cex" xmlns:w16cid="http://schemas.microsoft.com/office/word/2016/wordml/cid" xmlns:w16="http://schemas.microsoft.com/office/word/2018/wordml" xmlns:w16sdtdh="http://schemas.microsoft.com/office/word/2020/wordml/sdtdatahash" xmlns:w16se="http://schemas.microsoft.com/office/word/2015/wordml/symex" xmlns:wpg="http://schemas.microsoft.com/office/word/2010/wordprocessingGroup" xmlns:wpi="http://schemas.microsoft.com/office/word/2010/wordprocessingInk" xmlns:wne="http://schemas.microsoft.com/office/word/2006/wordml" xmlns:wps="http://schemas.microsoft.com/office/word/2010/wordprocessingShape" mc:Ignorable="w14 w15 w16se w16cid w16 w16cex w16sdtdh wp14">
   <w:abstractNum w:abstractNumId="0" w15:restartNumberingAfterBreak="0">
+    <w:nsid w:val="0EBF640C"/>
+    <w:multiLevelType w:val="multilevel"/>
+    <w:tmpl w:val="E9563E18"/>
+    <w:lvl w:ilvl="0">
+      <w:start w:val="1"/>
+      <w:numFmt w:val="bullet"/>
+      <w:lvlText w:val=""/>
+      <w:lvlJc w:val="left"/>
+      <w:pPr>
+        <w:tabs>
+          <w:tab w:val="num" w:pos="720"/>
+        </w:tabs>
+        <w:ind w:left="720" w:hanging="360"/>
+      </w:pPr>
+      <w:rPr>
+        <w:rFonts w:ascii="Symbol" w:hAnsi="Symbol" w:hint="default"/>
+        <w:sz w:val="20"/>
+      </w:rPr>
+    </w:lvl>
+    <w:lvl w:ilvl="1" w:tentative="1">
+      <w:start w:val="1"/>
+      <w:numFmt w:val="bullet"/>
+      <w:lvlText w:val="o"/>
+      <w:lvlJc w:val="left"/>
+      <w:pPr>
+        <w:tabs>
+          <w:tab w:val="num" w:pos="1440"/>
+        </w:tabs>
+        <w:ind w:left="1440" w:hanging="360"/>
+      </w:pPr>
+      <w:rPr>
+        <w:rFonts w:ascii="Courier New" w:hAnsi="Courier New" w:hint="default"/>
+        <w:sz w:val="20"/>
+      </w:rPr>
+    </w:lvl>
+    <w:lvl w:ilvl="2" w:tentative="1">
+      <w:start w:val="1"/>
+      <w:numFmt w:val="bullet"/>
+      <w:lvlText w:val=""/>
+      <w:lvlJc w:val="left"/>
+      <w:pPr>
+        <w:tabs>
+          <w:tab w:val="num" w:pos="2160"/>
+        </w:tabs>
+        <w:ind w:left="2160" w:hanging="360"/>
+      </w:pPr>
+      <w:rPr>
+        <w:rFonts w:ascii="Wingdings" w:hAnsi="Wingdings" w:hint="default"/>
+        <w:sz w:val="20"/>
+      </w:rPr>
+    </w:lvl>
+    <w:lvl w:ilvl="3" w:tentative="1">
+      <w:start w:val="1"/>
+      <w:numFmt w:val="bullet"/>
+      <w:lvlText w:val=""/>
+      <w:lvlJc w:val="left"/>
+      <w:pPr>
+        <w:tabs>
+          <w:tab w:val="num" w:pos="2880"/>
+        </w:tabs>
+        <w:ind w:left="2880" w:hanging="360"/>
+      </w:pPr>
+      <w:rPr>
+        <w:rFonts w:ascii="Wingdings" w:hAnsi="Wingdings" w:hint="default"/>
+        <w:sz w:val="20"/>
+      </w:rPr>
+    </w:lvl>
+    <w:lvl w:ilvl="4" w:tentative="1">
+      <w:start w:val="1"/>
+      <w:numFmt w:val="bullet"/>
+      <w:lvlText w:val=""/>
+      <w:lvlJc w:val="left"/>
+      <w:pPr>
+        <w:tabs>
+          <w:tab w:val="num" w:pos="3600"/>
+        </w:tabs>
+        <w:ind w:left="3600" w:hanging="360"/>
+      </w:pPr>
+      <w:rPr>
+        <w:rFonts w:ascii="Wingdings" w:hAnsi="Wingdings" w:hint="default"/>
+        <w:sz w:val="20"/>
+      </w:rPr>
+    </w:lvl>
+    <w:lvl w:ilvl="5" w:tentative="1">
+      <w:start w:val="1"/>
+      <w:numFmt w:val="bullet"/>
+      <w:lvlText w:val=""/>
+      <w:lvlJc w:val="left"/>
+      <w:pPr>
+        <w:tabs>
+          <w:tab w:val="num" w:pos="4320"/>
+        </w:tabs>
+        <w:ind w:left="4320" w:hanging="360"/>
+      </w:pPr>
+      <w:rPr>
+        <w:rFonts w:ascii="Wingdings" w:hAnsi="Wingdings" w:hint="default"/>
+        <w:sz w:val="20"/>
+      </w:rPr>
+    </w:lvl>
+    <w:lvl w:ilvl="6" w:tentative="1">
+      <w:start w:val="1"/>
+      <w:numFmt w:val="bullet"/>
+      <w:lvlText w:val=""/>
+      <w:lvlJc w:val="left"/>
+      <w:pPr>
+        <w:tabs>
+          <w:tab w:val="num" w:pos="5040"/>
+        </w:tabs>
+        <w:ind w:left="5040" w:hanging="360"/>
+      </w:pPr>
+      <w:rPr>
+        <w:rFonts w:ascii="Wingdings" w:hAnsi="Wingdings" w:hint="default"/>
+        <w:sz w:val="20"/>
+      </w:rPr>
+    </w:lvl>
+    <w:lvl w:ilvl="7" w:tentative="1">
+      <w:start w:val="1"/>
+      <w:numFmt w:val="bullet"/>
+      <w:lvlText w:val=""/>
+      <w:lvlJc w:val="left"/>
+      <w:pPr>
+        <w:tabs>
+          <w:tab w:val="num" w:pos="5760"/>
+        </w:tabs>
+        <w:ind w:left="5760" w:hanging="360"/>
+      </w:pPr>
+      <w:rPr>
+        <w:rFonts w:ascii="Wingdings" w:hAnsi="Wingdings" w:hint="default"/>
+        <w:sz w:val="20"/>
+      </w:rPr>
+    </w:lvl>
+    <w:lvl w:ilvl="8" w:tentative="1">
+      <w:start w:val="1"/>
+      <w:numFmt w:val="bullet"/>
+      <w:lvlText w:val=""/>
+      <w:lvlJc w:val="left"/>
+      <w:pPr>
+        <w:tabs>
+          <w:tab w:val="num" w:pos="6480"/>
+        </w:tabs>
+        <w:ind w:left="6480" w:hanging="360"/>
+      </w:pPr>
+      <w:rPr>
+        <w:rFonts w:ascii="Wingdings" w:hAnsi="Wingdings" w:hint="default"/>
+        <w:sz w:val="20"/>
+      </w:rPr>
+    </w:lvl>
+  </w:abstractNum>
+  <w:abstractNum w:abstractNumId="1" w15:restartNumberingAfterBreak="0">
     <w:nsid w:val="7019395A"/>
     <w:multiLevelType w:val="hybridMultilevel"/>
     <w:tmpl w:val="2E0CC978"/>
@@ -1512,6 +3036,9 @@
     </w:lvl>
   </w:abstractNum>
   <w:num w:numId="1">
+    <w:abstractNumId w:val="1"/>
+  </w:num>
+  <w:num w:numId="2">
     <w:abstractNumId w:val="0"/>
   </w:num>
 </w:numbering>
@@ -1916,6 +3443,26 @@
     <w:name w:val="Normal"/>
     <w:qFormat/>
   </w:style>
+  <w:style w:type="paragraph" w:styleId="Heading2">
+    <w:name w:val="heading 2"/>
+    <w:basedOn w:val="Normal"/>
+    <w:link w:val="Heading2Char"/>
+    <w:uiPriority w:val="9"/>
+    <w:qFormat/>
+    <w:rsid w:val="003C6EFF"/>
+    <w:pPr>
+      <w:spacing w:before="100" w:beforeAutospacing="1" w:after="100" w:afterAutospacing="1" w:line="240" w:lineRule="auto"/>
+      <w:outlineLvl w:val="1"/>
+    </w:pPr>
+    <w:rPr>
+      <w:rFonts w:ascii="Times New Roman" w:eastAsia="Times New Roman" w:hAnsi="Times New Roman" w:cs="Times New Roman"/>
+      <w:b/>
+      <w:bCs/>
+      <w:sz w:val="36"/>
+      <w:szCs w:val="36"/>
+      <w:lang w:val="en-US"/>
+    </w:rPr>
+  </w:style>
   <w:style w:type="character" w:default="1" w:styleId="DefaultParagraphFont">
     <w:name w:val="Default Paragraph Font"/>
     <w:uiPriority w:val="1"/>
@@ -1969,6 +3516,49 @@
       <w:ind w:left="720"/>
       <w:contextualSpacing/>
     </w:pPr>
+  </w:style>
+  <w:style w:type="character" w:customStyle="1" w:styleId="Heading2Char">
+    <w:name w:val="Heading 2 Char"/>
+    <w:basedOn w:val="DefaultParagraphFont"/>
+    <w:link w:val="Heading2"/>
+    <w:uiPriority w:val="9"/>
+    <w:rsid w:val="003C6EFF"/>
+    <w:rPr>
+      <w:rFonts w:ascii="Times New Roman" w:eastAsia="Times New Roman" w:hAnsi="Times New Roman" w:cs="Times New Roman"/>
+      <w:b/>
+      <w:bCs/>
+      <w:sz w:val="36"/>
+      <w:szCs w:val="36"/>
+      <w:lang w:val="en-US"/>
+    </w:rPr>
+  </w:style>
+  <w:style w:type="paragraph" w:styleId="NormalWeb">
+    <w:name w:val="Normal (Web)"/>
+    <w:basedOn w:val="Normal"/>
+    <w:uiPriority w:val="99"/>
+    <w:semiHidden/>
+    <w:unhideWhenUsed/>
+    <w:rsid w:val="00FD1A9F"/>
+    <w:pPr>
+      <w:spacing w:before="100" w:beforeAutospacing="1" w:after="100" w:afterAutospacing="1" w:line="240" w:lineRule="auto"/>
+    </w:pPr>
+    <w:rPr>
+      <w:rFonts w:ascii="Times New Roman" w:eastAsia="Times New Roman" w:hAnsi="Times New Roman" w:cs="Times New Roman"/>
+      <w:sz w:val="24"/>
+      <w:szCs w:val="24"/>
+      <w:lang w:val="en-US"/>
+    </w:rPr>
+  </w:style>
+  <w:style w:type="character" w:styleId="Strong">
+    <w:name w:val="Strong"/>
+    <w:basedOn w:val="DefaultParagraphFont"/>
+    <w:uiPriority w:val="22"/>
+    <w:qFormat/>
+    <w:rsid w:val="002348D4"/>
+    <w:rPr>
+      <w:b/>
+      <w:bCs/>
+    </w:rPr>
   </w:style>
 </w:styles>
 </file>

</xml_diff>